<commit_message>
Updated documentation and added video
</commit_message>
<xml_diff>
--- a/INFO6205_Report.docx
+++ b/INFO6205_Report.docx
@@ -1,6 +1,6 @@
 
 <file path=word/document.xml><?xml version="1.0" encoding="utf-8"?>
-<w:document xmlns:wpc="http://schemas.microsoft.com/office/word/2010/wordprocessingCanvas" xmlns:cx="http://schemas.microsoft.com/office/drawing/2014/chartex" xmlns:cx1="http://schemas.microsoft.com/office/drawing/2015/9/8/chartex" xmlns:cx2="http://schemas.microsoft.com/office/drawing/2015/10/21/chartex" xmlns:cx3="http://schemas.microsoft.com/office/drawing/2016/5/9/chartex" xmlns:cx4="http://schemas.microsoft.com/office/drawing/2016/5/10/chartex" xmlns:cx5="http://schemas.microsoft.com/office/drawing/2016/5/11/chartex" xmlns:cx6="http://schemas.microsoft.com/office/drawing/2016/5/12/chartex" xmlns:cx7="http://schemas.microsoft.com/office/drawing/2016/5/13/chartex" xmlns:cx8="http://schemas.microsoft.com/office/drawing/2016/5/14/chartex" xmlns:mc="http://schemas.openxmlformats.org/markup-compatibility/2006" xmlns:aink="http://schemas.microsoft.com/office/drawing/2016/ink" xmlns:am3d="http://schemas.microsoft.com/office/drawing/2017/model3d" xmlns:o="urn:schemas-microsoft-com:office:office" xmlns:r="http://schemas.openxmlformats.org/officeDocument/2006/relationships" xmlns:m="http://schemas.openxmlformats.org/officeDocument/2006/math" xmlns:v="urn:schemas-microsoft-com:vml" xmlns:wp14="http://schemas.microsoft.com/office/word/2010/wordprocessingDrawing" xmlns:wp="http://schemas.openxmlformats.org/drawingml/2006/wordprocessingDrawing" xmlns:w10="urn:schemas-microsoft-com:office:word" xmlns:w="http://schemas.openxmlformats.org/wordprocessingml/2006/main" xmlns:w14="http://schemas.microsoft.com/office/word/2010/wordml" xmlns:w15="http://schemas.microsoft.com/office/word/2012/wordml" xmlns:w16cex="http://schemas.microsoft.com/office/word/2018/wordml/cex" xmlns:w16cid="http://schemas.microsoft.com/office/word/2016/wordml/cid" xmlns:w16="http://schemas.microsoft.com/office/word/2018/wordml" xmlns:w16se="http://schemas.microsoft.com/office/word/2015/wordml/symex" xmlns:wpg="http://schemas.microsoft.com/office/word/2010/wordprocessingGroup" xmlns:wpi="http://schemas.microsoft.com/office/word/2010/wordprocessingInk" xmlns:wne="http://schemas.microsoft.com/office/word/2006/wordml" xmlns:wps="http://schemas.microsoft.com/office/word/2010/wordprocessingShape" mc:Ignorable="w14 w15 w16se w16cid w16 w16cex wp14">
+<w:document xmlns:wpc="http://schemas.microsoft.com/office/word/2010/wordprocessingCanvas" xmlns:cx="http://schemas.microsoft.com/office/drawing/2014/chartex" xmlns:cx1="http://schemas.microsoft.com/office/drawing/2015/9/8/chartex" xmlns:cx2="http://schemas.microsoft.com/office/drawing/2015/10/21/chartex" xmlns:cx3="http://schemas.microsoft.com/office/drawing/2016/5/9/chartex" xmlns:cx4="http://schemas.microsoft.com/office/drawing/2016/5/10/chartex" xmlns:cx5="http://schemas.microsoft.com/office/drawing/2016/5/11/chartex" xmlns:cx6="http://schemas.microsoft.com/office/drawing/2016/5/12/chartex" xmlns:cx7="http://schemas.microsoft.com/office/drawing/2016/5/13/chartex" xmlns:cx8="http://schemas.microsoft.com/office/drawing/2016/5/14/chartex" xmlns:mc="http://schemas.openxmlformats.org/markup-compatibility/2006" xmlns:aink="http://schemas.microsoft.com/office/drawing/2016/ink" xmlns:am3d="http://schemas.microsoft.com/office/drawing/2017/model3d" xmlns:o="urn:schemas-microsoft-com:office:office" xmlns:r="http://schemas.openxmlformats.org/officeDocument/2006/relationships" xmlns:m="http://schemas.openxmlformats.org/officeDocument/2006/math" xmlns:v="urn:schemas-microsoft-com:vml" xmlns:wp14="http://schemas.microsoft.com/office/word/2010/wordprocessingDrawing" xmlns:wp="http://schemas.openxmlformats.org/drawingml/2006/wordprocessingDrawing" xmlns:w10="urn:schemas-microsoft-com:office:word" xmlns:w="http://schemas.openxmlformats.org/wordprocessingml/2006/main" xmlns:w14="http://schemas.microsoft.com/office/word/2010/wordml" xmlns:w15="http://schemas.microsoft.com/office/word/2012/wordml" xmlns:w16cex="http://schemas.microsoft.com/office/word/2018/wordml/cex" xmlns:w16cid="http://schemas.microsoft.com/office/word/2016/wordml/cid" xmlns:w16="http://schemas.microsoft.com/office/word/2018/wordml" xmlns:w16sdtdh="http://schemas.microsoft.com/office/word/2020/wordml/sdtdatahash" xmlns:w16se="http://schemas.microsoft.com/office/word/2015/wordml/symex" xmlns:wpg="http://schemas.microsoft.com/office/word/2010/wordprocessingGroup" xmlns:wpi="http://schemas.microsoft.com/office/word/2010/wordprocessingInk" xmlns:wne="http://schemas.microsoft.com/office/word/2006/wordml" xmlns:wps="http://schemas.microsoft.com/office/word/2010/wordprocessingShape" mc:Ignorable="w14 w15 w16se w16cid w16 w16cex w16sdtdh wp14">
   <w:body>
     <w:p>
       <w:r>
@@ -25,7 +25,7 @@
                     </pic:cNvPicPr>
                   </pic:nvPicPr>
                   <pic:blipFill>
-                    <a:blip r:embed="rId7">
+                    <a:blip r:embed="rId8">
                       <a:extLst>
                         <a:ext uri="{28A0092B-C50C-407E-A947-70E740481C1C}">
                           <a14:useLocalDpi xmlns:a14="http://schemas.microsoft.com/office/drawing/2010/main" val="0"/>
@@ -341,7 +341,6 @@
                 <w:szCs w:val="20"/>
               </w:rPr>
             </w:pPr>
-            <w:proofErr w:type="spellStart"/>
             <w:r>
               <w:rPr>
                 <w:b/>
@@ -349,17 +348,7 @@
                 <w:sz w:val="20"/>
                 <w:szCs w:val="20"/>
               </w:rPr>
-              <w:t>Kunjan</w:t>
-            </w:r>
-            <w:proofErr w:type="spellEnd"/>
-            <w:r>
-              <w:rPr>
-                <w:b/>
-                <w:bCs/>
-                <w:sz w:val="20"/>
-                <w:szCs w:val="20"/>
-              </w:rPr>
-              <w:t xml:space="preserve"> Gala</w:t>
+              <w:t>Kunjan Gala</w:t>
             </w:r>
           </w:p>
         </w:tc>
@@ -665,6 +654,7 @@
               <w:calendar w:val="gregorian"/>
             </w:date>
           </w:sdtPr>
+          <w:sdtEndPr/>
           <w:sdtContent>
             <w:tc>
               <w:tcPr>
@@ -814,6 +804,7 @@
               <w:calendar w:val="gregorian"/>
             </w:date>
           </w:sdtPr>
+          <w:sdtEndPr/>
           <w:sdtContent>
             <w:tc>
               <w:tcPr>
@@ -900,7 +891,6 @@
                 <w:szCs w:val="32"/>
               </w:rPr>
             </w:pPr>
-            <w:proofErr w:type="spellStart"/>
             <w:r>
               <w:rPr>
                 <w:b/>
@@ -910,7 +900,6 @@
               </w:rPr>
               <w:t>Kunjan</w:t>
             </w:r>
-            <w:proofErr w:type="spellEnd"/>
             <w:r>
               <w:rPr>
                 <w:b/>
@@ -966,6 +955,7 @@
               <w:calendar w:val="gregorian"/>
             </w:date>
           </w:sdtPr>
+          <w:sdtEndPr/>
           <w:sdtContent>
             <w:tc>
               <w:tcPr>
@@ -1481,7 +1471,7 @@
           <w:r>
             <w:fldChar w:fldCharType="separate"/>
           </w:r>
-          <w:hyperlink w:anchor="_Toc69833880" w:history="1">
+          <w:hyperlink w:anchor="_Toc69838226" w:history="1">
             <w:r>
               <w:rPr>
                 <w:rStyle w:val="Hyperlink"/>
@@ -1510,7 +1500,7 @@
                 <w:noProof/>
                 <w:webHidden/>
               </w:rPr>
-              <w:instrText xml:space="preserve"> PAGEREF _Toc69833880 \h </w:instrText>
+              <w:instrText xml:space="preserve"> PAGEREF _Toc69838226 \h </w:instrText>
             </w:r>
             <w:r>
               <w:rPr>
@@ -1553,7 +1543,7 @@
               <w:lang w:eastAsia="en-IN"/>
             </w:rPr>
           </w:pPr>
-          <w:hyperlink w:anchor="_Toc69833881" w:history="1">
+          <w:hyperlink w:anchor="_Toc69838227" w:history="1">
             <w:r>
               <w:rPr>
                 <w:rStyle w:val="Hyperlink"/>
@@ -1580,7 +1570,7 @@
                 <w:noProof/>
                 <w:webHidden/>
               </w:rPr>
-              <w:instrText xml:space="preserve"> PAGEREF _Toc69833881 \h </w:instrText>
+              <w:instrText xml:space="preserve"> PAGEREF _Toc69838227 \h </w:instrText>
             </w:r>
             <w:r>
               <w:rPr>
@@ -1623,7 +1613,7 @@
               <w:lang w:eastAsia="en-IN"/>
             </w:rPr>
           </w:pPr>
-          <w:hyperlink w:anchor="_Toc69833882" w:history="1">
+          <w:hyperlink w:anchor="_Toc69838228" w:history="1">
             <w:r>
               <w:rPr>
                 <w:rStyle w:val="Hyperlink"/>
@@ -1652,7 +1642,7 @@
                 <w:noProof/>
                 <w:webHidden/>
               </w:rPr>
-              <w:instrText xml:space="preserve"> PAGEREF _Toc69833882 \h </w:instrText>
+              <w:instrText xml:space="preserve"> PAGEREF _Toc69838228 \h </w:instrText>
             </w:r>
             <w:r>
               <w:rPr>
@@ -1695,7 +1685,7 @@
               <w:lang w:eastAsia="en-IN"/>
             </w:rPr>
           </w:pPr>
-          <w:hyperlink w:anchor="_Toc69833883" w:history="1">
+          <w:hyperlink w:anchor="_Toc69838229" w:history="1">
             <w:r>
               <w:rPr>
                 <w:rStyle w:val="Hyperlink"/>
@@ -1722,7 +1712,7 @@
                 <w:noProof/>
                 <w:webHidden/>
               </w:rPr>
-              <w:instrText xml:space="preserve"> PAGEREF _Toc69833883 \h </w:instrText>
+              <w:instrText xml:space="preserve"> PAGEREF _Toc69838229 \h </w:instrText>
             </w:r>
             <w:r>
               <w:rPr>
@@ -1765,7 +1755,7 @@
               <w:lang w:eastAsia="en-IN"/>
             </w:rPr>
           </w:pPr>
-          <w:hyperlink w:anchor="_Toc69833884" w:history="1">
+          <w:hyperlink w:anchor="_Toc69838230" w:history="1">
             <w:r>
               <w:rPr>
                 <w:rStyle w:val="Hyperlink"/>
@@ -1792,7 +1782,7 @@
                 <w:noProof/>
                 <w:webHidden/>
               </w:rPr>
-              <w:instrText xml:space="preserve"> PAGEREF _Toc69833884 \h </w:instrText>
+              <w:instrText xml:space="preserve"> PAGEREF _Toc69838230 \h </w:instrText>
             </w:r>
             <w:r>
               <w:rPr>
@@ -1835,7 +1825,7 @@
               <w:lang w:eastAsia="en-IN"/>
             </w:rPr>
           </w:pPr>
-          <w:hyperlink w:anchor="_Toc69833885" w:history="1">
+          <w:hyperlink w:anchor="_Toc69838231" w:history="1">
             <w:r>
               <w:rPr>
                 <w:rStyle w:val="Hyperlink"/>
@@ -1864,7 +1854,7 @@
                 <w:noProof/>
                 <w:webHidden/>
               </w:rPr>
-              <w:instrText xml:space="preserve"> PAGEREF _Toc69833885 \h </w:instrText>
+              <w:instrText xml:space="preserve"> PAGEREF _Toc69838231 \h </w:instrText>
             </w:r>
             <w:r>
               <w:rPr>
@@ -1907,7 +1897,7 @@
               <w:lang w:eastAsia="en-IN"/>
             </w:rPr>
           </w:pPr>
-          <w:hyperlink w:anchor="_Toc69833886" w:history="1">
+          <w:hyperlink w:anchor="_Toc69838232" w:history="1">
             <w:r>
               <w:rPr>
                 <w:rStyle w:val="Hyperlink"/>
@@ -1934,7 +1924,7 @@
                 <w:noProof/>
                 <w:webHidden/>
               </w:rPr>
-              <w:instrText xml:space="preserve"> PAGEREF _Toc69833886 \h </w:instrText>
+              <w:instrText xml:space="preserve"> PAGEREF _Toc69838232 \h </w:instrText>
             </w:r>
             <w:r>
               <w:rPr>
@@ -1977,7 +1967,7 @@
               <w:lang w:eastAsia="en-IN"/>
             </w:rPr>
           </w:pPr>
-          <w:hyperlink w:anchor="_Toc69833887" w:history="1">
+          <w:hyperlink w:anchor="_Toc69838233" w:history="1">
             <w:r>
               <w:rPr>
                 <w:rStyle w:val="Hyperlink"/>
@@ -2004,7 +1994,7 @@
                 <w:noProof/>
                 <w:webHidden/>
               </w:rPr>
-              <w:instrText xml:space="preserve"> PAGEREF _Toc69833887 \h </w:instrText>
+              <w:instrText xml:space="preserve"> PAGEREF _Toc69838233 \h </w:instrText>
             </w:r>
             <w:r>
               <w:rPr>
@@ -2047,7 +2037,7 @@
               <w:lang w:eastAsia="en-IN"/>
             </w:rPr>
           </w:pPr>
-          <w:hyperlink w:anchor="_Toc69833888" w:history="1">
+          <w:hyperlink w:anchor="_Toc69838234" w:history="1">
             <w:r>
               <w:rPr>
                 <w:rStyle w:val="Hyperlink"/>
@@ -2074,7 +2064,7 @@
                 <w:noProof/>
                 <w:webHidden/>
               </w:rPr>
-              <w:instrText xml:space="preserve"> PAGEREF _Toc69833888 \h </w:instrText>
+              <w:instrText xml:space="preserve"> PAGEREF _Toc69838234 \h </w:instrText>
             </w:r>
             <w:r>
               <w:rPr>
@@ -2117,7 +2107,7 @@
               <w:lang w:eastAsia="en-IN"/>
             </w:rPr>
           </w:pPr>
-          <w:hyperlink w:anchor="_Toc69833889" w:history="1">
+          <w:hyperlink w:anchor="_Toc69838235" w:history="1">
             <w:r>
               <w:rPr>
                 <w:rStyle w:val="Hyperlink"/>
@@ -2144,7 +2134,7 @@
                 <w:noProof/>
                 <w:webHidden/>
               </w:rPr>
-              <w:instrText xml:space="preserve"> PAGEREF _Toc69833889 \h </w:instrText>
+              <w:instrText xml:space="preserve"> PAGEREF _Toc69838235 \h </w:instrText>
             </w:r>
             <w:r>
               <w:rPr>
@@ -2187,7 +2177,7 @@
               <w:lang w:eastAsia="en-IN"/>
             </w:rPr>
           </w:pPr>
-          <w:hyperlink w:anchor="_Toc69833890" w:history="1">
+          <w:hyperlink w:anchor="_Toc69838236" w:history="1">
             <w:r>
               <w:rPr>
                 <w:rStyle w:val="Hyperlink"/>
@@ -2214,7 +2204,7 @@
                 <w:noProof/>
                 <w:webHidden/>
               </w:rPr>
-              <w:instrText xml:space="preserve"> PAGEREF _Toc69833890 \h </w:instrText>
+              <w:instrText xml:space="preserve"> PAGEREF _Toc69838236 \h </w:instrText>
             </w:r>
             <w:r>
               <w:rPr>
@@ -2257,7 +2247,7 @@
               <w:lang w:eastAsia="en-IN"/>
             </w:rPr>
           </w:pPr>
-          <w:hyperlink w:anchor="_Toc69833891" w:history="1">
+          <w:hyperlink w:anchor="_Toc69838237" w:history="1">
             <w:r>
               <w:rPr>
                 <w:rStyle w:val="Hyperlink"/>
@@ -2284,7 +2274,7 @@
                 <w:noProof/>
                 <w:webHidden/>
               </w:rPr>
-              <w:instrText xml:space="preserve"> PAGEREF _Toc69833891 \h </w:instrText>
+              <w:instrText xml:space="preserve"> PAGEREF _Toc69838237 \h </w:instrText>
             </w:r>
             <w:r>
               <w:rPr>
@@ -2327,7 +2317,7 @@
               <w:lang w:eastAsia="en-IN"/>
             </w:rPr>
           </w:pPr>
-          <w:hyperlink w:anchor="_Toc69833892" w:history="1">
+          <w:hyperlink w:anchor="_Toc69838238" w:history="1">
             <w:r>
               <w:rPr>
                 <w:rStyle w:val="Hyperlink"/>
@@ -2356,7 +2346,7 @@
                 <w:noProof/>
                 <w:webHidden/>
               </w:rPr>
-              <w:instrText xml:space="preserve"> PAGEREF _Toc69833892 \h </w:instrText>
+              <w:instrText xml:space="preserve"> PAGEREF _Toc69838238 \h </w:instrText>
             </w:r>
             <w:r>
               <w:rPr>
@@ -2399,7 +2389,7 @@
               <w:lang w:eastAsia="en-IN"/>
             </w:rPr>
           </w:pPr>
-          <w:hyperlink w:anchor="_Toc69833893" w:history="1">
+          <w:hyperlink w:anchor="_Toc69838239" w:history="1">
             <w:r>
               <w:rPr>
                 <w:rStyle w:val="Hyperlink"/>
@@ -2426,7 +2416,7 @@
                 <w:noProof/>
                 <w:webHidden/>
               </w:rPr>
-              <w:instrText xml:space="preserve"> PAGEREF _Toc69833893 \h </w:instrText>
+              <w:instrText xml:space="preserve"> PAGEREF _Toc69838239 \h </w:instrText>
             </w:r>
             <w:r>
               <w:rPr>
@@ -2469,7 +2459,7 @@
               <w:lang w:eastAsia="en-IN"/>
             </w:rPr>
           </w:pPr>
-          <w:hyperlink w:anchor="_Toc69833894" w:history="1">
+          <w:hyperlink w:anchor="_Toc69838240" w:history="1">
             <w:r>
               <w:rPr>
                 <w:rStyle w:val="Hyperlink"/>
@@ -2496,7 +2486,7 @@
                 <w:noProof/>
                 <w:webHidden/>
               </w:rPr>
-              <w:instrText xml:space="preserve"> PAGEREF _Toc69833894 \h </w:instrText>
+              <w:instrText xml:space="preserve"> PAGEREF _Toc69838240 \h </w:instrText>
             </w:r>
             <w:r>
               <w:rPr>
@@ -2539,7 +2529,7 @@
               <w:lang w:eastAsia="en-IN"/>
             </w:rPr>
           </w:pPr>
-          <w:hyperlink w:anchor="_Toc69833895" w:history="1">
+          <w:hyperlink w:anchor="_Toc69838241" w:history="1">
             <w:r>
               <w:rPr>
                 <w:rStyle w:val="Hyperlink"/>
@@ -2566,7 +2556,7 @@
                 <w:noProof/>
                 <w:webHidden/>
               </w:rPr>
-              <w:instrText xml:space="preserve"> PAGEREF _Toc69833895 \h </w:instrText>
+              <w:instrText xml:space="preserve"> PAGEREF _Toc69838241 \h </w:instrText>
             </w:r>
             <w:r>
               <w:rPr>
@@ -2609,7 +2599,7 @@
               <w:lang w:eastAsia="en-IN"/>
             </w:rPr>
           </w:pPr>
-          <w:hyperlink w:anchor="_Toc69833896" w:history="1">
+          <w:hyperlink w:anchor="_Toc69838242" w:history="1">
             <w:r>
               <w:rPr>
                 <w:rStyle w:val="Hyperlink"/>
@@ -2636,7 +2626,7 @@
                 <w:noProof/>
                 <w:webHidden/>
               </w:rPr>
-              <w:instrText xml:space="preserve"> PAGEREF _Toc69833896 \h </w:instrText>
+              <w:instrText xml:space="preserve"> PAGEREF _Toc69838242 \h </w:instrText>
             </w:r>
             <w:r>
               <w:rPr>
@@ -2679,7 +2669,7 @@
               <w:lang w:eastAsia="en-IN"/>
             </w:rPr>
           </w:pPr>
-          <w:hyperlink w:anchor="_Toc69833897" w:history="1">
+          <w:hyperlink w:anchor="_Toc69838243" w:history="1">
             <w:r>
               <w:rPr>
                 <w:rStyle w:val="Hyperlink"/>
@@ -2708,7 +2698,7 @@
                 <w:noProof/>
                 <w:webHidden/>
               </w:rPr>
-              <w:instrText xml:space="preserve"> PAGEREF _Toc69833897 \h </w:instrText>
+              <w:instrText xml:space="preserve"> PAGEREF _Toc69838243 \h </w:instrText>
             </w:r>
             <w:r>
               <w:rPr>
@@ -2751,7 +2741,7 @@
               <w:lang w:eastAsia="en-IN"/>
             </w:rPr>
           </w:pPr>
-          <w:hyperlink w:anchor="_Toc69833898" w:history="1">
+          <w:hyperlink w:anchor="_Toc69838244" w:history="1">
             <w:r>
               <w:rPr>
                 <w:rStyle w:val="Hyperlink"/>
@@ -2778,7 +2768,7 @@
                 <w:noProof/>
                 <w:webHidden/>
               </w:rPr>
-              <w:instrText xml:space="preserve"> PAGEREF _Toc69833898 \h </w:instrText>
+              <w:instrText xml:space="preserve"> PAGEREF _Toc69838244 \h </w:instrText>
             </w:r>
             <w:r>
               <w:rPr>
@@ -2821,7 +2811,7 @@
               <w:lang w:eastAsia="en-IN"/>
             </w:rPr>
           </w:pPr>
-          <w:hyperlink w:anchor="_Toc69833899" w:history="1">
+          <w:hyperlink w:anchor="_Toc69838245" w:history="1">
             <w:r>
               <w:rPr>
                 <w:rStyle w:val="Hyperlink"/>
@@ -2848,7 +2838,7 @@
                 <w:noProof/>
                 <w:webHidden/>
               </w:rPr>
-              <w:instrText xml:space="preserve"> PAGEREF _Toc69833899 \h </w:instrText>
+              <w:instrText xml:space="preserve"> PAGEREF _Toc69838245 \h </w:instrText>
             </w:r>
             <w:r>
               <w:rPr>
@@ -2891,12 +2881,82 @@
               <w:lang w:eastAsia="en-IN"/>
             </w:rPr>
           </w:pPr>
-          <w:hyperlink w:anchor="_Toc69833900" w:history="1">
+          <w:hyperlink w:anchor="_Toc69838246" w:history="1">
             <w:r>
               <w:rPr>
                 <w:rStyle w:val="Hyperlink"/>
                 <w:noProof/>
               </w:rPr>
+              <w:t>Community Transmission</w:t>
+            </w:r>
+            <w:r>
+              <w:rPr>
+                <w:noProof/>
+                <w:webHidden/>
+              </w:rPr>
+              <w:tab/>
+            </w:r>
+            <w:r>
+              <w:rPr>
+                <w:noProof/>
+                <w:webHidden/>
+              </w:rPr>
+              <w:fldChar w:fldCharType="begin"/>
+            </w:r>
+            <w:r>
+              <w:rPr>
+                <w:noProof/>
+                <w:webHidden/>
+              </w:rPr>
+              <w:instrText xml:space="preserve"> PAGEREF _Toc69838246 \h </w:instrText>
+            </w:r>
+            <w:r>
+              <w:rPr>
+                <w:noProof/>
+                <w:webHidden/>
+              </w:rPr>
+            </w:r>
+            <w:r>
+              <w:rPr>
+                <w:noProof/>
+                <w:webHidden/>
+              </w:rPr>
+              <w:fldChar w:fldCharType="separate"/>
+            </w:r>
+            <w:r>
+              <w:rPr>
+                <w:noProof/>
+                <w:webHidden/>
+              </w:rPr>
+              <w:t>14</w:t>
+            </w:r>
+            <w:r>
+              <w:rPr>
+                <w:noProof/>
+                <w:webHidden/>
+              </w:rPr>
+              <w:fldChar w:fldCharType="end"/>
+            </w:r>
+          </w:hyperlink>
+        </w:p>
+        <w:p>
+          <w:pPr>
+            <w:pStyle w:val="TOC2"/>
+            <w:tabs>
+              <w:tab w:val="right" w:leader="dot" w:pos="9016"/>
+            </w:tabs>
+            <w:rPr>
+              <w:rFonts w:eastAsiaTheme="minorEastAsia"/>
+              <w:noProof/>
+              <w:lang w:eastAsia="en-IN"/>
+            </w:rPr>
+          </w:pPr>
+          <w:hyperlink w:anchor="_Toc69838247" w:history="1">
+            <w:r>
+              <w:rPr>
+                <w:rStyle w:val="Hyperlink"/>
+                <w:noProof/>
+              </w:rPr>
               <w:t>Conclusion</w:t>
             </w:r>
             <w:r>
@@ -2918,7 +2978,7 @@
                 <w:noProof/>
                 <w:webHidden/>
               </w:rPr>
-              <w:instrText xml:space="preserve"> PAGEREF _Toc69833900 \h </w:instrText>
+              <w:instrText xml:space="preserve"> PAGEREF _Toc69838247 \h </w:instrText>
             </w:r>
             <w:r>
               <w:rPr>
@@ -2938,7 +2998,7 @@
                 <w:noProof/>
                 <w:webHidden/>
               </w:rPr>
-              <w:t>14</w:t>
+              <w:t>15</w:t>
             </w:r>
             <w:r>
               <w:rPr>
@@ -2961,12 +3021,10 @@
               <w:lang w:eastAsia="en-IN"/>
             </w:rPr>
           </w:pPr>
-          <w:hyperlink w:anchor="_Toc69833901" w:history="1">
+          <w:hyperlink w:anchor="_Toc69838248" w:history="1">
             <w:r>
               <w:rPr>
                 <w:rStyle w:val="Hyperlink"/>
-                <w:b/>
-                <w:bCs/>
                 <w:noProof/>
               </w:rPr>
               <w:t>Unit Tests</w:t>
@@ -2990,7 +3048,7 @@
                 <w:noProof/>
                 <w:webHidden/>
               </w:rPr>
-              <w:instrText xml:space="preserve"> PAGEREF _Toc69833901 \h </w:instrText>
+              <w:instrText xml:space="preserve"> PAGEREF _Toc69838248 \h </w:instrText>
             </w:r>
             <w:r>
               <w:rPr>
@@ -3010,7 +3068,7 @@
                 <w:noProof/>
                 <w:webHidden/>
               </w:rPr>
-              <w:t>14</w:t>
+              <w:t>16</w:t>
             </w:r>
             <w:r>
               <w:rPr>
@@ -3033,7 +3091,7 @@
               <w:lang w:eastAsia="en-IN"/>
             </w:rPr>
           </w:pPr>
-          <w:hyperlink w:anchor="_Toc69833902" w:history="1">
+          <w:hyperlink w:anchor="_Toc69838249" w:history="1">
             <w:r>
               <w:rPr>
                 <w:rStyle w:val="Hyperlink"/>
@@ -3062,7 +3120,7 @@
                 <w:noProof/>
                 <w:webHidden/>
               </w:rPr>
-              <w:instrText xml:space="preserve"> PAGEREF _Toc69833902 \h </w:instrText>
+              <w:instrText xml:space="preserve"> PAGEREF _Toc69838249 \h </w:instrText>
             </w:r>
             <w:r>
               <w:rPr>
@@ -3082,7 +3140,7 @@
                 <w:noProof/>
                 <w:webHidden/>
               </w:rPr>
-              <w:t>15</w:t>
+              <w:t>17</w:t>
             </w:r>
             <w:r>
               <w:rPr>
@@ -3105,78 +3163,7 @@
               <w:lang w:eastAsia="en-IN"/>
             </w:rPr>
           </w:pPr>
-          <w:hyperlink w:anchor="_Toc69833903" w:history="1">
-            <w:r>
-              <w:rPr>
-                <w:rStyle w:val="Hyperlink"/>
-                <w:rFonts w:cstheme="minorHAnsi"/>
-                <w:noProof/>
-              </w:rPr>
-              <w:t>Mask or no mask for COVID-19</w:t>
-            </w:r>
-            <w:r>
-              <w:rPr>
-                <w:noProof/>
-                <w:webHidden/>
-              </w:rPr>
-              <w:tab/>
-            </w:r>
-            <w:r>
-              <w:rPr>
-                <w:noProof/>
-                <w:webHidden/>
-              </w:rPr>
-              <w:fldChar w:fldCharType="begin"/>
-            </w:r>
-            <w:r>
-              <w:rPr>
-                <w:noProof/>
-                <w:webHidden/>
-              </w:rPr>
-              <w:instrText xml:space="preserve"> PAGEREF _Toc69833903 \h </w:instrText>
-            </w:r>
-            <w:r>
-              <w:rPr>
-                <w:noProof/>
-                <w:webHidden/>
-              </w:rPr>
-            </w:r>
-            <w:r>
-              <w:rPr>
-                <w:noProof/>
-                <w:webHidden/>
-              </w:rPr>
-              <w:fldChar w:fldCharType="separate"/>
-            </w:r>
-            <w:r>
-              <w:rPr>
-                <w:noProof/>
-                <w:webHidden/>
-              </w:rPr>
-              <w:t>15</w:t>
-            </w:r>
-            <w:r>
-              <w:rPr>
-                <w:noProof/>
-                <w:webHidden/>
-              </w:rPr>
-              <w:fldChar w:fldCharType="end"/>
-            </w:r>
-          </w:hyperlink>
-        </w:p>
-        <w:p>
-          <w:pPr>
-            <w:pStyle w:val="TOC1"/>
-            <w:tabs>
-              <w:tab w:val="right" w:leader="dot" w:pos="9016"/>
-            </w:tabs>
-            <w:rPr>
-              <w:rFonts w:eastAsiaTheme="minorEastAsia"/>
-              <w:noProof/>
-              <w:lang w:eastAsia="en-IN"/>
-            </w:rPr>
-          </w:pPr>
-          <w:hyperlink w:anchor="_Toc69833904" w:history="1">
+          <w:hyperlink w:anchor="_Toc69838250" w:history="1">
             <w:r>
               <w:rPr>
                 <w:rStyle w:val="Hyperlink"/>
@@ -3205,7 +3192,7 @@
                 <w:noProof/>
                 <w:webHidden/>
               </w:rPr>
-              <w:instrText xml:space="preserve"> PAGEREF _Toc69833904 \h </w:instrText>
+              <w:instrText xml:space="preserve"> PAGEREF _Toc69838250 \h </w:instrText>
             </w:r>
             <w:r>
               <w:rPr>
@@ -3225,7 +3212,7 @@
                 <w:noProof/>
                 <w:webHidden/>
               </w:rPr>
-              <w:t>15</w:t>
+              <w:t>17</w:t>
             </w:r>
             <w:r>
               <w:rPr>
@@ -3323,7 +3310,7 @@
           <w:color w:val="CC3300"/>
         </w:rPr>
       </w:pPr>
-      <w:bookmarkStart w:id="0" w:name="_Toc69833880"/>
+      <w:bookmarkStart w:id="0" w:name="_Toc69838226"/>
       <w:r>
         <w:rPr>
           <w:b/>
@@ -3350,7 +3337,7 @@
           <w:color w:val="CC3300"/>
         </w:rPr>
       </w:pPr>
-      <w:bookmarkStart w:id="1" w:name="_Toc69833881"/>
+      <w:bookmarkStart w:id="1" w:name="_Toc69838227"/>
       <w:r>
         <w:rPr>
           <w:color w:val="CC3300"/>
@@ -3381,7 +3368,7 @@
           <w:color w:val="CC3300"/>
         </w:rPr>
       </w:pPr>
-      <w:bookmarkStart w:id="2" w:name="_Toc69833882"/>
+      <w:bookmarkStart w:id="2" w:name="_Toc69838228"/>
       <w:r>
         <w:rPr>
           <w:b/>
@@ -3410,7 +3397,7 @@
       <w:pPr>
         <w:pStyle w:val="Heading2"/>
       </w:pPr>
-      <w:bookmarkStart w:id="3" w:name="_Toc69833883"/>
+      <w:bookmarkStart w:id="3" w:name="_Toc69838229"/>
       <w:r>
         <w:rPr>
           <w:color w:val="CC3300"/>
@@ -3434,7 +3421,7 @@
           <w:color w:val="CC3300"/>
         </w:rPr>
       </w:pPr>
-      <w:bookmarkStart w:id="4" w:name="_Toc69833884"/>
+      <w:bookmarkStart w:id="4" w:name="_Toc69838230"/>
       <w:r>
         <w:rPr>
           <w:color w:val="CC3300"/>
@@ -3474,7 +3461,7 @@
           <w:color w:val="CC3300"/>
         </w:rPr>
       </w:pPr>
-      <w:bookmarkStart w:id="5" w:name="_Toc69833885"/>
+      <w:bookmarkStart w:id="5" w:name="_Toc69838231"/>
       <w:r>
         <w:rPr>
           <w:b/>
@@ -3547,7 +3534,7 @@
       <w:pPr>
         <w:pStyle w:val="Heading2"/>
       </w:pPr>
-      <w:bookmarkStart w:id="6" w:name="_Toc69833886"/>
+      <w:bookmarkStart w:id="6" w:name="_Toc69838232"/>
       <w:r>
         <w:rPr>
           <w:color w:val="CC3300"/>
@@ -3762,7 +3749,7 @@
           <w:color w:val="CC3300"/>
         </w:rPr>
       </w:pPr>
-      <w:bookmarkStart w:id="7" w:name="_Toc69833887"/>
+      <w:bookmarkStart w:id="7" w:name="_Toc69838233"/>
       <w:r>
         <w:rPr>
           <w:color w:val="CC3300"/>
@@ -4148,7 +4135,7 @@
           <w:color w:val="CC3300"/>
         </w:rPr>
       </w:pPr>
-      <w:bookmarkStart w:id="8" w:name="_Toc69833888"/>
+      <w:bookmarkStart w:id="8" w:name="_Toc69838234"/>
       <w:r>
         <w:rPr>
           <w:color w:val="CC3300"/>
@@ -4738,7 +4725,7 @@
                     </pic:cNvPicPr>
                   </pic:nvPicPr>
                   <pic:blipFill>
-                    <a:blip r:embed="rId8">
+                    <a:blip r:embed="rId9">
                       <a:extLst>
                         <a:ext uri="{28A0092B-C50C-407E-A947-70E740481C1C}">
                           <a14:useLocalDpi xmlns:a14="http://schemas.microsoft.com/office/drawing/2010/main" val="0"/>
@@ -4786,7 +4773,7 @@
           <w:color w:val="C00000"/>
         </w:rPr>
       </w:pPr>
-      <w:bookmarkStart w:id="9" w:name="_Toc69833889"/>
+      <w:bookmarkStart w:id="9" w:name="_Toc69838235"/>
       <w:r>
         <w:rPr>
           <w:rFonts w:eastAsiaTheme="minorEastAsia"/>
@@ -6075,7 +6062,7 @@
                     <pic:cNvPicPr/>
                   </pic:nvPicPr>
                   <pic:blipFill>
-                    <a:blip r:embed="rId9"/>
+                    <a:blip r:embed="rId10"/>
                     <a:stretch>
                       <a:fillRect/>
                     </a:stretch>
@@ -6368,7 +6355,7 @@
           <w:color w:val="C00000"/>
         </w:rPr>
       </w:pPr>
-      <w:bookmarkStart w:id="10" w:name="_Toc69833890"/>
+      <w:bookmarkStart w:id="10" w:name="_Toc69838236"/>
       <w:r>
         <w:rPr>
           <w:rFonts w:eastAsiaTheme="minorEastAsia"/>
@@ -7373,7 +7360,7 @@
           <w:color w:val="C00000"/>
         </w:rPr>
       </w:pPr>
-      <w:bookmarkStart w:id="11" w:name="_Toc69833891"/>
+      <w:bookmarkStart w:id="11" w:name="_Toc69838237"/>
       <w:r>
         <w:rPr>
           <w:rFonts w:eastAsiaTheme="minorEastAsia"/>
@@ -7500,7 +7487,7 @@
           <w:color w:val="CC3300"/>
         </w:rPr>
       </w:pPr>
-      <w:bookmarkStart w:id="12" w:name="_Toc69833892"/>
+      <w:bookmarkStart w:id="12" w:name="_Toc69838238"/>
       <w:r>
         <w:rPr>
           <w:b/>
@@ -7635,7 +7622,7 @@
           <w:color w:val="C00000"/>
         </w:rPr>
       </w:pPr>
-      <w:bookmarkStart w:id="13" w:name="_Toc69833893"/>
+      <w:bookmarkStart w:id="13" w:name="_Toc69838239"/>
       <w:r>
         <w:rPr>
           <w:rFonts w:eastAsiaTheme="minorEastAsia"/>
@@ -7718,120 +7705,6 @@
             <wp:extent cx="4267200" cy="1190625"/>
             <wp:effectExtent l="0" t="0" r="0" b="9525"/>
             <wp:docPr id="4" name="Picture 4"/>
-            <wp:cNvGraphicFramePr>
-              <a:graphicFrameLocks xmlns:a="http://schemas.openxmlformats.org/drawingml/2006/main" noChangeAspect="1"/>
-            </wp:cNvGraphicFramePr>
-            <a:graphic xmlns:a="http://schemas.openxmlformats.org/drawingml/2006/main">
-              <a:graphicData uri="http://schemas.openxmlformats.org/drawingml/2006/picture">
-                <pic:pic xmlns:pic="http://schemas.openxmlformats.org/drawingml/2006/picture">
-                  <pic:nvPicPr>
-                    <pic:cNvPr id="1" name=""/>
-                    <pic:cNvPicPr/>
-                  </pic:nvPicPr>
-                  <pic:blipFill>
-                    <a:blip r:embed="rId10"/>
-                    <a:stretch>
-                      <a:fillRect/>
-                    </a:stretch>
-                  </pic:blipFill>
-                  <pic:spPr>
-                    <a:xfrm>
-                      <a:off x="0" y="0"/>
-                      <a:ext cx="4267200" cy="1190625"/>
-                    </a:xfrm>
-                    <a:prstGeom prst="rect">
-                      <a:avLst/>
-                    </a:prstGeom>
-                  </pic:spPr>
-                </pic:pic>
-              </a:graphicData>
-            </a:graphic>
-          </wp:inline>
-        </w:drawing>
-      </w:r>
-    </w:p>
-    <w:p>
-      <w:pPr>
-        <w:jc w:val="both"/>
-        <w:rPr>
-          <w:rFonts w:eastAsiaTheme="minorEastAsia"/>
-        </w:rPr>
-      </w:pPr>
-    </w:p>
-    <w:p>
-      <w:pPr>
-        <w:jc w:val="both"/>
-        <w:rPr>
-          <w:rFonts w:eastAsiaTheme="minorEastAsia"/>
-        </w:rPr>
-      </w:pPr>
-    </w:p>
-    <w:p>
-      <w:pPr>
-        <w:pStyle w:val="Heading2"/>
-        <w:rPr>
-          <w:rFonts w:asciiTheme="minorHAnsi" w:eastAsiaTheme="minorEastAsia" w:hAnsiTheme="minorHAnsi" w:cstheme="minorBidi"/>
-          <w:color w:val="C00000"/>
-        </w:rPr>
-      </w:pPr>
-      <w:bookmarkStart w:id="14" w:name="_Toc69833894"/>
-      <w:r>
-        <w:rPr>
-          <w:rFonts w:eastAsiaTheme="minorEastAsia"/>
-          <w:color w:val="C00000"/>
-        </w:rPr>
-        <w:t>Quarantine</w:t>
-      </w:r>
-      <w:bookmarkEnd w:id="14"/>
-    </w:p>
-    <w:p>
-      <w:pPr>
-        <w:rPr>
-          <w:rFonts w:eastAsiaTheme="minorEastAsia"/>
-        </w:rPr>
-      </w:pPr>
-      <w:r>
-        <w:rPr>
-          <w:rFonts w:eastAsiaTheme="minorEastAsia"/>
-        </w:rPr>
-        <w:t xml:space="preserve">Quarantine is the next important aspect of pandemic control. We try to isolate infected personnel to restrict the spread of pathogen amongst the susceptible group. </w:t>
-      </w:r>
-    </w:p>
-    <w:p>
-      <w:pPr>
-        <w:rPr>
-          <w:rFonts w:eastAsiaTheme="minorEastAsia"/>
-        </w:rPr>
-      </w:pPr>
-      <w:r>
-        <w:rPr>
-          <w:rFonts w:eastAsiaTheme="minorEastAsia"/>
-        </w:rPr>
-        <w:t>For this we have a slider and a checkbox. The checkbox is used to enable or disable the isolation and quarantine process. The slider controls after how many days an infected indiv</w:t>
-      </w:r>
-      <w:r>
-        <w:rPr>
-          <w:rFonts w:eastAsiaTheme="minorEastAsia"/>
-        </w:rPr>
-        <w:t xml:space="preserve">idual is isolated. Until then a person might be spreading the disease. </w:t>
-      </w:r>
-    </w:p>
-    <w:p>
-      <w:pPr>
-        <w:jc w:val="center"/>
-        <w:rPr>
-          <w:rFonts w:eastAsiaTheme="minorEastAsia"/>
-        </w:rPr>
-      </w:pPr>
-      <w:r>
-        <w:rPr>
-          <w:noProof/>
-        </w:rPr>
-        <w:drawing>
-          <wp:inline distT="0" distB="0" distL="0" distR="0" wp14:anchorId="5E240CBE" wp14:editId="2809B1C9">
-            <wp:extent cx="4391025" cy="1362075"/>
-            <wp:effectExtent l="0" t="0" r="9525" b="9525"/>
-            <wp:docPr id="5" name="Picture 5"/>
             <wp:cNvGraphicFramePr>
               <a:graphicFrameLocks xmlns:a="http://schemas.openxmlformats.org/drawingml/2006/main" noChangeAspect="1"/>
             </wp:cNvGraphicFramePr>
@@ -7851,6 +7724,120 @@
                   <pic:spPr>
                     <a:xfrm>
                       <a:off x="0" y="0"/>
+                      <a:ext cx="4267200" cy="1190625"/>
+                    </a:xfrm>
+                    <a:prstGeom prst="rect">
+                      <a:avLst/>
+                    </a:prstGeom>
+                  </pic:spPr>
+                </pic:pic>
+              </a:graphicData>
+            </a:graphic>
+          </wp:inline>
+        </w:drawing>
+      </w:r>
+    </w:p>
+    <w:p>
+      <w:pPr>
+        <w:jc w:val="both"/>
+        <w:rPr>
+          <w:rFonts w:eastAsiaTheme="minorEastAsia"/>
+        </w:rPr>
+      </w:pPr>
+    </w:p>
+    <w:p>
+      <w:pPr>
+        <w:jc w:val="both"/>
+        <w:rPr>
+          <w:rFonts w:eastAsiaTheme="minorEastAsia"/>
+        </w:rPr>
+      </w:pPr>
+    </w:p>
+    <w:p>
+      <w:pPr>
+        <w:pStyle w:val="Heading2"/>
+        <w:rPr>
+          <w:rFonts w:asciiTheme="minorHAnsi" w:eastAsiaTheme="minorEastAsia" w:hAnsiTheme="minorHAnsi" w:cstheme="minorBidi"/>
+          <w:color w:val="C00000"/>
+        </w:rPr>
+      </w:pPr>
+      <w:bookmarkStart w:id="14" w:name="_Toc69838240"/>
+      <w:r>
+        <w:rPr>
+          <w:rFonts w:eastAsiaTheme="minorEastAsia"/>
+          <w:color w:val="C00000"/>
+        </w:rPr>
+        <w:t>Quarantine</w:t>
+      </w:r>
+      <w:bookmarkEnd w:id="14"/>
+    </w:p>
+    <w:p>
+      <w:pPr>
+        <w:rPr>
+          <w:rFonts w:eastAsiaTheme="minorEastAsia"/>
+        </w:rPr>
+      </w:pPr>
+      <w:r>
+        <w:rPr>
+          <w:rFonts w:eastAsiaTheme="minorEastAsia"/>
+        </w:rPr>
+        <w:t xml:space="preserve">Quarantine is the next important aspect of pandemic control. We try to isolate infected personnel to restrict the spread of pathogen amongst the susceptible group. </w:t>
+      </w:r>
+    </w:p>
+    <w:p>
+      <w:pPr>
+        <w:rPr>
+          <w:rFonts w:eastAsiaTheme="minorEastAsia"/>
+        </w:rPr>
+      </w:pPr>
+      <w:r>
+        <w:rPr>
+          <w:rFonts w:eastAsiaTheme="minorEastAsia"/>
+        </w:rPr>
+        <w:t>For this we have a slider and a checkbox. The checkbox is used to enable or disable the isolation and quarantine process. The slider controls after how many days an infected indiv</w:t>
+      </w:r>
+      <w:r>
+        <w:rPr>
+          <w:rFonts w:eastAsiaTheme="minorEastAsia"/>
+        </w:rPr>
+        <w:t xml:space="preserve">idual is isolated. Until then a person might be spreading the disease. </w:t>
+      </w:r>
+    </w:p>
+    <w:p>
+      <w:pPr>
+        <w:jc w:val="center"/>
+        <w:rPr>
+          <w:rFonts w:eastAsiaTheme="minorEastAsia"/>
+        </w:rPr>
+      </w:pPr>
+      <w:r>
+        <w:rPr>
+          <w:noProof/>
+        </w:rPr>
+        <w:drawing>
+          <wp:inline distT="0" distB="0" distL="0" distR="0" wp14:anchorId="5E240CBE" wp14:editId="2809B1C9">
+            <wp:extent cx="4391025" cy="1362075"/>
+            <wp:effectExtent l="0" t="0" r="9525" b="9525"/>
+            <wp:docPr id="5" name="Picture 5"/>
+            <wp:cNvGraphicFramePr>
+              <a:graphicFrameLocks xmlns:a="http://schemas.openxmlformats.org/drawingml/2006/main" noChangeAspect="1"/>
+            </wp:cNvGraphicFramePr>
+            <a:graphic xmlns:a="http://schemas.openxmlformats.org/drawingml/2006/main">
+              <a:graphicData uri="http://schemas.openxmlformats.org/drawingml/2006/picture">
+                <pic:pic xmlns:pic="http://schemas.openxmlformats.org/drawingml/2006/picture">
+                  <pic:nvPicPr>
+                    <pic:cNvPr id="1" name=""/>
+                    <pic:cNvPicPr/>
+                  </pic:nvPicPr>
+                  <pic:blipFill>
+                    <a:blip r:embed="rId12"/>
+                    <a:stretch>
+                      <a:fillRect/>
+                    </a:stretch>
+                  </pic:blipFill>
+                  <pic:spPr>
+                    <a:xfrm>
+                      <a:off x="0" y="0"/>
                       <a:ext cx="4391025" cy="1362075"/>
                     </a:xfrm>
                     <a:prstGeom prst="rect">
@@ -7881,7 +7868,7 @@
           <w:color w:val="C00000"/>
         </w:rPr>
       </w:pPr>
-      <w:bookmarkStart w:id="15" w:name="_Toc69833895"/>
+      <w:bookmarkStart w:id="15" w:name="_Toc69838241"/>
       <w:r>
         <w:rPr>
           <w:rFonts w:eastAsiaTheme="minorEastAsia"/>
@@ -7906,7 +7893,7 @@
       <w:r>
         <w:t xml:space="preserve">As per this </w:t>
       </w:r>
-      <w:hyperlink r:id="rId12" w:history="1">
+      <w:hyperlink r:id="rId13" w:history="1">
         <w:r>
           <w:rPr>
             <w:rStyle w:val="Hyperlink"/>
@@ -7940,133 +7927,6 @@
             <wp:extent cx="4295775" cy="876300"/>
             <wp:effectExtent l="0" t="0" r="9525" b="0"/>
             <wp:docPr id="6" name="Picture 6"/>
-            <wp:cNvGraphicFramePr>
-              <a:graphicFrameLocks xmlns:a="http://schemas.openxmlformats.org/drawingml/2006/main" noChangeAspect="1"/>
-            </wp:cNvGraphicFramePr>
-            <a:graphic xmlns:a="http://schemas.openxmlformats.org/drawingml/2006/main">
-              <a:graphicData uri="http://schemas.openxmlformats.org/drawingml/2006/picture">
-                <pic:pic xmlns:pic="http://schemas.openxmlformats.org/drawingml/2006/picture">
-                  <pic:nvPicPr>
-                    <pic:cNvPr id="1" name=""/>
-                    <pic:cNvPicPr/>
-                  </pic:nvPicPr>
-                  <pic:blipFill>
-                    <a:blip r:embed="rId13"/>
-                    <a:stretch>
-                      <a:fillRect/>
-                    </a:stretch>
-                  </pic:blipFill>
-                  <pic:spPr>
-                    <a:xfrm>
-                      <a:off x="0" y="0"/>
-                      <a:ext cx="4295775" cy="876300"/>
-                    </a:xfrm>
-                    <a:prstGeom prst="rect">
-                      <a:avLst/>
-                    </a:prstGeom>
-                  </pic:spPr>
-                </pic:pic>
-              </a:graphicData>
-            </a:graphic>
-          </wp:inline>
-        </w:drawing>
-      </w:r>
-    </w:p>
-    <w:p>
-      <w:pPr>
-        <w:jc w:val="both"/>
-      </w:pPr>
-      <w:r>
-        <w:t xml:space="preserve">This slider can be used to demonstrate the lowering of covid spread as and when we start wearing masks. </w:t>
-      </w:r>
-    </w:p>
-    <w:p>
-      <w:pPr>
-        <w:jc w:val="both"/>
-      </w:pPr>
-      <w:r>
-        <w:t>Reduction is demonstrated using the formula, R</w:t>
-      </w:r>
-      <w:r>
-        <w:rPr>
-          <w:vertAlign w:val="subscript"/>
-        </w:rPr>
-        <w:t xml:space="preserve">eff </w:t>
-      </w:r>
-      <w:r>
-        <w:t>= (1 – M</w:t>
-      </w:r>
-      <w:r>
-        <w:rPr>
-          <w:vertAlign w:val="subscript"/>
-        </w:rPr>
-        <w:t>eff</w:t>
-      </w:r>
-      <w:r>
-        <w:t>)R</w:t>
-      </w:r>
-      <w:r>
-        <w:rPr>
-          <w:vertAlign w:val="subscript"/>
-        </w:rPr>
-        <w:t>0</w:t>
-      </w:r>
-      <w:r>
-        <w:t>.</w:t>
-      </w:r>
-    </w:p>
-    <w:p>
-      <w:pPr>
-        <w:jc w:val="both"/>
-      </w:pPr>
-    </w:p>
-    <w:p>
-      <w:pPr>
-        <w:pStyle w:val="Heading2"/>
-        <w:jc w:val="both"/>
-        <w:rPr>
-          <w:color w:val="C00000"/>
-        </w:rPr>
-      </w:pPr>
-      <w:bookmarkStart w:id="16" w:name="_Toc69833896"/>
-      <w:r>
-        <w:rPr>
-          <w:color w:val="C00000"/>
-        </w:rPr>
-        <w:lastRenderedPageBreak/>
-        <w:t>Vaccination</w:t>
-      </w:r>
-      <w:bookmarkEnd w:id="16"/>
-    </w:p>
-    <w:p>
-      <w:pPr>
-        <w:jc w:val="both"/>
-      </w:pPr>
-      <w:r>
-        <w:t xml:space="preserve">Vaccination is the scientific way of controlling any disease. Our bodies develop antibodies against a particular virus. As we know that Covid 19 is a novel virus. We do not have any vaccine that provides a cent percent efficacy. </w:t>
-      </w:r>
-    </w:p>
-    <w:p>
-      <w:pPr>
-        <w:jc w:val="both"/>
-      </w:pPr>
-      <w:r>
-        <w:t xml:space="preserve">New vaccines are being administered to individuals that have a variable efficacy rate. In our simulation we have a slider for the percentage of vaccinated population and vaccine efficacy can be altered in the configuration file. </w:t>
-      </w:r>
-    </w:p>
-    <w:p>
-      <w:pPr>
-        <w:jc w:val="center"/>
-      </w:pPr>
-      <w:r>
-        <w:rPr>
-          <w:noProof/>
-        </w:rPr>
-        <w:drawing>
-          <wp:inline distT="0" distB="0" distL="0" distR="0" wp14:anchorId="73549D20" wp14:editId="101CCA7E">
-            <wp:extent cx="4248150" cy="962025"/>
-            <wp:effectExtent l="0" t="0" r="0" b="9525"/>
-            <wp:docPr id="7" name="Picture 7"/>
             <wp:cNvGraphicFramePr>
               <a:graphicFrameLocks xmlns:a="http://schemas.openxmlformats.org/drawingml/2006/main" noChangeAspect="1"/>
             </wp:cNvGraphicFramePr>
@@ -8086,7 +7946,7 @@
                   <pic:spPr>
                     <a:xfrm>
                       <a:off x="0" y="0"/>
-                      <a:ext cx="4248150" cy="962025"/>
+                      <a:ext cx="4295775" cy="876300"/>
                     </a:xfrm>
                     <a:prstGeom prst="rect">
                       <a:avLst/>
@@ -8104,33 +7964,48 @@
         <w:jc w:val="both"/>
       </w:pPr>
       <w:r>
-        <w:t xml:space="preserve">We can demonstrate effect a widespread vaccination has in controlling the overall spread of the disease. </w:t>
-      </w:r>
-    </w:p>
-    <w:p>
-      <w:pPr>
-        <w:pStyle w:val="Heading1"/>
-        <w:rPr>
-          <w:b/>
-          <w:bCs/>
-          <w:color w:val="CC3300"/>
-        </w:rPr>
-      </w:pPr>
-      <w:bookmarkStart w:id="17" w:name="_Toc69833897"/>
-      <w:r>
-        <w:rPr>
-          <w:b/>
-          <w:bCs/>
-          <w:color w:val="CC3300"/>
-        </w:rPr>
-        <w:t>Observations</w:t>
-      </w:r>
-      <w:bookmarkEnd w:id="17"/>
-    </w:p>
-    <w:p>
-      <w:r>
-        <w:t xml:space="preserve">The following observations were noted by our simulation. </w:t>
-      </w:r>
+        <w:t xml:space="preserve">This slider can be used to demonstrate the lowering of covid spread as and when we start wearing masks. </w:t>
+      </w:r>
+    </w:p>
+    <w:p>
+      <w:pPr>
+        <w:jc w:val="both"/>
+      </w:pPr>
+      <w:r>
+        <w:t>Reduction is demonstrated using the formula, R</w:t>
+      </w:r>
+      <w:r>
+        <w:rPr>
+          <w:vertAlign w:val="subscript"/>
+        </w:rPr>
+        <w:t xml:space="preserve">eff </w:t>
+      </w:r>
+      <w:r>
+        <w:t>= (1 – M</w:t>
+      </w:r>
+      <w:r>
+        <w:rPr>
+          <w:vertAlign w:val="subscript"/>
+        </w:rPr>
+        <w:t>eff</w:t>
+      </w:r>
+      <w:r>
+        <w:t>)R</w:t>
+      </w:r>
+      <w:r>
+        <w:rPr>
+          <w:vertAlign w:val="subscript"/>
+        </w:rPr>
+        <w:t>0</w:t>
+      </w:r>
+      <w:r>
+        <w:t>.</w:t>
+      </w:r>
+    </w:p>
+    <w:p>
+      <w:pPr>
+        <w:jc w:val="both"/>
+      </w:pPr>
     </w:p>
     <w:p>
       <w:pPr>
@@ -8140,33 +8015,45 @@
           <w:color w:val="C00000"/>
         </w:rPr>
       </w:pPr>
-      <w:bookmarkStart w:id="18" w:name="_Toc69833898"/>
+      <w:bookmarkStart w:id="16" w:name="_Toc69838242"/>
       <w:r>
         <w:rPr>
           <w:color w:val="C00000"/>
         </w:rPr>
-        <w:t>Effect of remedial measures</w:t>
-      </w:r>
-      <w:bookmarkEnd w:id="18"/>
-    </w:p>
-    <w:p>
-      <w:pPr>
-        <w:jc w:val="both"/>
-      </w:pPr>
-      <w:r>
-        <w:t>Initially we assume the entire population to be susceptible and introduce an infected person in the mix.</w:t>
-      </w:r>
-    </w:p>
-    <w:p>
+        <w:lastRenderedPageBreak/>
+        <w:t>Vaccination</w:t>
+      </w:r>
+      <w:bookmarkEnd w:id="16"/>
+    </w:p>
+    <w:p>
+      <w:pPr>
+        <w:jc w:val="both"/>
+      </w:pPr>
+      <w:r>
+        <w:t xml:space="preserve">Vaccination is the scientific way of controlling any disease. Our bodies develop antibodies against a particular virus. As we know that Covid 19 is a novel virus. We do not have any vaccine that provides a cent percent efficacy. </w:t>
+      </w:r>
+    </w:p>
+    <w:p>
+      <w:pPr>
+        <w:jc w:val="both"/>
+      </w:pPr>
+      <w:r>
+        <w:t xml:space="preserve">New vaccines are being administered to individuals that have a variable efficacy rate. In our simulation we have a slider for the percentage of vaccinated population and vaccine efficacy can be altered in the configuration file. </w:t>
+      </w:r>
+    </w:p>
+    <w:p>
+      <w:pPr>
+        <w:jc w:val="center"/>
+      </w:pPr>
       <w:r>
         <w:rPr>
           <w:noProof/>
         </w:rPr>
         <w:drawing>
-          <wp:inline distT="0" distB="0" distL="0" distR="0" wp14:anchorId="75559839" wp14:editId="6C080B20">
-            <wp:extent cx="5731510" cy="3565525"/>
-            <wp:effectExtent l="0" t="0" r="2540" b="0"/>
-            <wp:docPr id="11" name="Picture 11"/>
+          <wp:inline distT="0" distB="0" distL="0" distR="0" wp14:anchorId="73549D20" wp14:editId="101CCA7E">
+            <wp:extent cx="4248150" cy="962025"/>
+            <wp:effectExtent l="0" t="0" r="0" b="9525"/>
+            <wp:docPr id="7" name="Picture 7"/>
             <wp:cNvGraphicFramePr>
               <a:graphicFrameLocks xmlns:a="http://schemas.openxmlformats.org/drawingml/2006/main" noChangeAspect="1"/>
             </wp:cNvGraphicFramePr>
@@ -8186,7 +8073,7 @@
                   <pic:spPr>
                     <a:xfrm>
                       <a:off x="0" y="0"/>
-                      <a:ext cx="5731510" cy="3565525"/>
+                      <a:ext cx="4248150" cy="962025"/>
                     </a:xfrm>
                     <a:prstGeom prst="rect">
                       <a:avLst/>
@@ -8199,10 +8086,62 @@
         </w:drawing>
       </w:r>
     </w:p>
-    <w:p/>
-    <w:p>
-      <w:r>
-        <w:t xml:space="preserve">On running the simulation, we see that more people are infected with the disease. </w:t>
+    <w:p>
+      <w:pPr>
+        <w:jc w:val="both"/>
+      </w:pPr>
+      <w:r>
+        <w:t xml:space="preserve">We can demonstrate effect a widespread vaccination has in controlling the overall spread of the disease. </w:t>
+      </w:r>
+    </w:p>
+    <w:p>
+      <w:pPr>
+        <w:pStyle w:val="Heading1"/>
+        <w:rPr>
+          <w:b/>
+          <w:bCs/>
+          <w:color w:val="CC3300"/>
+        </w:rPr>
+      </w:pPr>
+      <w:bookmarkStart w:id="17" w:name="_Toc69838243"/>
+      <w:r>
+        <w:rPr>
+          <w:b/>
+          <w:bCs/>
+          <w:color w:val="CC3300"/>
+        </w:rPr>
+        <w:t>Observations</w:t>
+      </w:r>
+      <w:bookmarkEnd w:id="17"/>
+    </w:p>
+    <w:p>
+      <w:r>
+        <w:t xml:space="preserve">The following observations were noted by our simulation. </w:t>
+      </w:r>
+    </w:p>
+    <w:p>
+      <w:pPr>
+        <w:pStyle w:val="Heading2"/>
+        <w:jc w:val="both"/>
+        <w:rPr>
+          <w:color w:val="C00000"/>
+        </w:rPr>
+      </w:pPr>
+      <w:bookmarkStart w:id="18" w:name="_Toc69838244"/>
+      <w:r>
+        <w:rPr>
+          <w:color w:val="C00000"/>
+        </w:rPr>
+        <w:t>Effect of remedial measures</w:t>
+      </w:r>
+      <w:bookmarkEnd w:id="18"/>
+    </w:p>
+    <w:p>
+      <w:pPr>
+        <w:jc w:val="both"/>
+      </w:pPr>
+      <w:r>
+        <w:t>Initially we assume the entire population to be susceptible and introduce an infected person in the mix.</w:t>
       </w:r>
     </w:p>
     <w:p>
@@ -8210,12 +8149,11 @@
         <w:rPr>
           <w:noProof/>
         </w:rPr>
-        <w:lastRenderedPageBreak/>
         <w:drawing>
-          <wp:inline distT="0" distB="0" distL="0" distR="0" wp14:anchorId="23B29DBD" wp14:editId="0AECD1D2">
+          <wp:inline distT="0" distB="0" distL="0" distR="0" wp14:anchorId="75559839" wp14:editId="6C080B20">
             <wp:extent cx="5731510" cy="3565525"/>
             <wp:effectExtent l="0" t="0" r="2540" b="0"/>
-            <wp:docPr id="12" name="Picture 12"/>
+            <wp:docPr id="11" name="Picture 11"/>
             <wp:cNvGraphicFramePr>
               <a:graphicFrameLocks xmlns:a="http://schemas.openxmlformats.org/drawingml/2006/main" noChangeAspect="1"/>
             </wp:cNvGraphicFramePr>
@@ -8248,24 +8186,23 @@
         </w:drawing>
       </w:r>
     </w:p>
-    <w:p>
-      <w:r>
-        <w:t xml:space="preserve">The graphs on the right pane of the application show the change that takes place because of this. </w:t>
-      </w:r>
-    </w:p>
-    <w:p>
-      <w:pPr>
-        <w:jc w:val="center"/>
-      </w:pPr>
+    <w:p/>
+    <w:p>
+      <w:r>
+        <w:t xml:space="preserve">On running the simulation, we see that more people are infected with the disease. </w:t>
+      </w:r>
+    </w:p>
+    <w:p>
       <w:r>
         <w:rPr>
           <w:noProof/>
         </w:rPr>
+        <w:lastRenderedPageBreak/>
         <w:drawing>
-          <wp:inline distT="0" distB="0" distL="0" distR="0" wp14:anchorId="72DE30DC" wp14:editId="51055025">
-            <wp:extent cx="3962400" cy="3162300"/>
-            <wp:effectExtent l="0" t="0" r="0" b="0"/>
-            <wp:docPr id="13" name="Picture 13"/>
+          <wp:inline distT="0" distB="0" distL="0" distR="0" wp14:anchorId="23B29DBD" wp14:editId="0AECD1D2">
+            <wp:extent cx="5731510" cy="3565525"/>
+            <wp:effectExtent l="0" t="0" r="2540" b="0"/>
+            <wp:docPr id="12" name="Picture 12"/>
             <wp:cNvGraphicFramePr>
               <a:graphicFrameLocks xmlns:a="http://schemas.openxmlformats.org/drawingml/2006/main" noChangeAspect="1"/>
             </wp:cNvGraphicFramePr>
@@ -8285,7 +8222,7 @@
                   <pic:spPr>
                     <a:xfrm>
                       <a:off x="0" y="0"/>
-                      <a:ext cx="3962400" cy="3162300"/>
+                      <a:ext cx="5731510" cy="3565525"/>
                     </a:xfrm>
                     <a:prstGeom prst="rect">
                       <a:avLst/>
@@ -8299,43 +8236,23 @@
       </w:r>
     </w:p>
     <w:p>
-      <w:pPr>
-        <w:rPr>
-          <w:rFonts w:eastAsiaTheme="minorEastAsia"/>
-        </w:rPr>
-      </w:pPr>
-    </w:p>
-    <w:p>
-      <w:pPr>
-        <w:jc w:val="both"/>
-        <w:rPr>
-          <w:rFonts w:eastAsiaTheme="minorEastAsia"/>
-        </w:rPr>
-      </w:pPr>
-      <w:r>
-        <w:rPr>
-          <w:rFonts w:eastAsiaTheme="minorEastAsia"/>
-        </w:rPr>
-        <w:t xml:space="preserve">This is delayed by the introduction of quarantine zones, wearing masks and vaccinating the individuals. </w:t>
-      </w:r>
-    </w:p>
-    <w:p>
-      <w:pPr>
-        <w:jc w:val="both"/>
-        <w:rPr>
-          <w:rFonts w:eastAsiaTheme="minorEastAsia"/>
-        </w:rPr>
+      <w:r>
+        <w:t xml:space="preserve">The graphs on the right pane of the application show the change that takes place because of this. </w:t>
+      </w:r>
+    </w:p>
+    <w:p>
+      <w:pPr>
+        <w:jc w:val="center"/>
       </w:pPr>
       <w:r>
         <w:rPr>
           <w:noProof/>
         </w:rPr>
-        <w:lastRenderedPageBreak/>
         <w:drawing>
-          <wp:inline distT="0" distB="0" distL="0" distR="0" wp14:anchorId="6F3FD92A" wp14:editId="060AF81F">
-            <wp:extent cx="5731510" cy="3565525"/>
-            <wp:effectExtent l="0" t="0" r="2540" b="0"/>
-            <wp:docPr id="14" name="Picture 14"/>
+          <wp:inline distT="0" distB="0" distL="0" distR="0" wp14:anchorId="72DE30DC" wp14:editId="51055025">
+            <wp:extent cx="3962400" cy="3162300"/>
+            <wp:effectExtent l="0" t="0" r="0" b="0"/>
+            <wp:docPr id="13" name="Picture 13"/>
             <wp:cNvGraphicFramePr>
               <a:graphicFrameLocks xmlns:a="http://schemas.openxmlformats.org/drawingml/2006/main" noChangeAspect="1"/>
             </wp:cNvGraphicFramePr>
@@ -8355,7 +8272,7 @@
                   <pic:spPr>
                     <a:xfrm>
                       <a:off x="0" y="0"/>
-                      <a:ext cx="5731510" cy="3565525"/>
+                      <a:ext cx="3962400" cy="3162300"/>
                     </a:xfrm>
                     <a:prstGeom prst="rect">
                       <a:avLst/>
@@ -8370,15 +8287,28 @@
     </w:p>
     <w:p>
       <w:pPr>
-        <w:jc w:val="both"/>
-        <w:rPr>
-          <w:rFonts w:eastAsiaTheme="minorEastAsia"/>
-        </w:rPr>
-      </w:pPr>
-    </w:p>
-    <w:p>
-      <w:pPr>
-        <w:jc w:val="center"/>
+        <w:rPr>
+          <w:rFonts w:eastAsiaTheme="minorEastAsia"/>
+        </w:rPr>
+      </w:pPr>
+    </w:p>
+    <w:p>
+      <w:pPr>
+        <w:jc w:val="both"/>
+        <w:rPr>
+          <w:rFonts w:eastAsiaTheme="minorEastAsia"/>
+        </w:rPr>
+      </w:pPr>
+      <w:r>
+        <w:rPr>
+          <w:rFonts w:eastAsiaTheme="minorEastAsia"/>
+        </w:rPr>
+        <w:t xml:space="preserve">This is delayed by the introduction of quarantine zones, wearing masks and vaccinating the individuals. </w:t>
+      </w:r>
+    </w:p>
+    <w:p>
+      <w:pPr>
+        <w:jc w:val="both"/>
         <w:rPr>
           <w:rFonts w:eastAsiaTheme="minorEastAsia"/>
         </w:rPr>
@@ -8387,11 +8317,12 @@
         <w:rPr>
           <w:noProof/>
         </w:rPr>
+        <w:lastRenderedPageBreak/>
         <w:drawing>
-          <wp:inline distT="0" distB="0" distL="0" distR="0" wp14:anchorId="0CCE0041" wp14:editId="55EC68D9">
-            <wp:extent cx="3943350" cy="3143250"/>
-            <wp:effectExtent l="0" t="0" r="0" b="0"/>
-            <wp:docPr id="16" name="Picture 16"/>
+          <wp:inline distT="0" distB="0" distL="0" distR="0" wp14:anchorId="6F3FD92A" wp14:editId="060AF81F">
+            <wp:extent cx="5731510" cy="3565525"/>
+            <wp:effectExtent l="0" t="0" r="2540" b="0"/>
+            <wp:docPr id="14" name="Picture 14"/>
             <wp:cNvGraphicFramePr>
               <a:graphicFrameLocks xmlns:a="http://schemas.openxmlformats.org/drawingml/2006/main" noChangeAspect="1"/>
             </wp:cNvGraphicFramePr>
@@ -8411,7 +8342,7 @@
                   <pic:spPr>
                     <a:xfrm>
                       <a:off x="0" y="0"/>
-                      <a:ext cx="3943350" cy="3143250"/>
+                      <a:ext cx="5731510" cy="3565525"/>
                     </a:xfrm>
                     <a:prstGeom prst="rect">
                       <a:avLst/>
@@ -8434,50 +8365,7 @@
     </w:p>
     <w:p>
       <w:pPr>
-        <w:pStyle w:val="Heading2"/>
-        <w:jc w:val="both"/>
-        <w:rPr>
-          <w:rFonts w:eastAsiaTheme="minorEastAsia"/>
-        </w:rPr>
-      </w:pPr>
-      <w:bookmarkStart w:id="19" w:name="_Toc69833899"/>
-      <w:r>
-        <w:rPr>
-          <w:color w:val="C00000"/>
-        </w:rPr>
-        <w:t>Spread in hotspots</w:t>
-      </w:r>
-      <w:bookmarkEnd w:id="19"/>
-      <w:r>
-        <w:rPr>
-          <w:rFonts w:eastAsiaTheme="minorEastAsia"/>
-        </w:rPr>
-        <w:t xml:space="preserve"> </w:t>
-      </w:r>
-    </w:p>
-    <w:p>
-      <w:pPr>
-        <w:jc w:val="both"/>
-        <w:rPr>
-          <w:rFonts w:eastAsiaTheme="minorEastAsia"/>
-        </w:rPr>
-      </w:pPr>
-      <w:r>
-        <w:rPr>
-          <w:rFonts w:eastAsiaTheme="minorEastAsia"/>
-        </w:rPr>
-        <w:t xml:space="preserve">For this we have introduced a region in the simulation and called it a market. Population density seems to be higher at such places. </w:t>
-      </w:r>
-    </w:p>
-    <w:p>
-      <w:pPr>
-        <w:rPr>
-          <w:rFonts w:eastAsiaTheme="minorEastAsia"/>
-        </w:rPr>
-      </w:pPr>
-    </w:p>
-    <w:p>
-      <w:pPr>
+        <w:jc w:val="center"/>
         <w:rPr>
           <w:rFonts w:eastAsiaTheme="minorEastAsia"/>
         </w:rPr>
@@ -8486,12 +8374,11 @@
         <w:rPr>
           <w:noProof/>
         </w:rPr>
-        <w:lastRenderedPageBreak/>
         <w:drawing>
-          <wp:inline distT="0" distB="0" distL="0" distR="0" wp14:anchorId="5E5C4397" wp14:editId="51F107A9">
-            <wp:extent cx="5731510" cy="3565525"/>
-            <wp:effectExtent l="0" t="0" r="2540" b="0"/>
-            <wp:docPr id="17" name="Picture 17"/>
+          <wp:inline distT="0" distB="0" distL="0" distR="0" wp14:anchorId="0CCE0041" wp14:editId="55EC68D9">
+            <wp:extent cx="3943350" cy="3143250"/>
+            <wp:effectExtent l="0" t="0" r="0" b="0"/>
+            <wp:docPr id="16" name="Picture 16"/>
             <wp:cNvGraphicFramePr>
               <a:graphicFrameLocks xmlns:a="http://schemas.openxmlformats.org/drawingml/2006/main" noChangeAspect="1"/>
             </wp:cNvGraphicFramePr>
@@ -8511,7 +8398,7 @@
                   <pic:spPr>
                     <a:xfrm>
                       <a:off x="0" y="0"/>
-                      <a:ext cx="5731510" cy="3565525"/>
+                      <a:ext cx="3943350" cy="3143250"/>
                     </a:xfrm>
                     <a:prstGeom prst="rect">
                       <a:avLst/>
@@ -8526,24 +8413,55 @@
     </w:p>
     <w:p>
       <w:pPr>
-        <w:rPr>
-          <w:rFonts w:eastAsiaTheme="minorEastAsia"/>
-        </w:rPr>
-      </w:pPr>
-    </w:p>
-    <w:p>
-      <w:pPr>
-        <w:jc w:val="both"/>
-        <w:rPr>
-          <w:rFonts w:eastAsiaTheme="minorEastAsia"/>
-        </w:rPr>
-      </w:pPr>
-      <w:r>
-        <w:rPr>
-          <w:rFonts w:eastAsiaTheme="minorEastAsia"/>
-        </w:rPr>
-        <w:t xml:space="preserve">We see that people visiting such places are more susceptible to catch covid as they are near other individuals who might be infected.  </w:t>
-      </w:r>
+        <w:jc w:val="both"/>
+        <w:rPr>
+          <w:rFonts w:eastAsiaTheme="minorEastAsia"/>
+        </w:rPr>
+      </w:pPr>
+    </w:p>
+    <w:p>
+      <w:pPr>
+        <w:pStyle w:val="Heading2"/>
+        <w:jc w:val="both"/>
+        <w:rPr>
+          <w:rFonts w:eastAsiaTheme="minorEastAsia"/>
+        </w:rPr>
+      </w:pPr>
+      <w:bookmarkStart w:id="19" w:name="_Toc69838245"/>
+      <w:r>
+        <w:rPr>
+          <w:color w:val="C00000"/>
+        </w:rPr>
+        <w:t>Spread in hotspots</w:t>
+      </w:r>
+      <w:bookmarkEnd w:id="19"/>
+      <w:r>
+        <w:rPr>
+          <w:rFonts w:eastAsiaTheme="minorEastAsia"/>
+        </w:rPr>
+        <w:t xml:space="preserve"> </w:t>
+      </w:r>
+    </w:p>
+    <w:p>
+      <w:pPr>
+        <w:jc w:val="both"/>
+        <w:rPr>
+          <w:rFonts w:eastAsiaTheme="minorEastAsia"/>
+        </w:rPr>
+      </w:pPr>
+      <w:r>
+        <w:rPr>
+          <w:rFonts w:eastAsiaTheme="minorEastAsia"/>
+        </w:rPr>
+        <w:t xml:space="preserve">For this we have introduced a region in the simulation and called it a market. Population density seems to be higher at such places. </w:t>
+      </w:r>
+    </w:p>
+    <w:p>
+      <w:pPr>
+        <w:rPr>
+          <w:rFonts w:eastAsiaTheme="minorEastAsia"/>
+        </w:rPr>
+      </w:pPr>
     </w:p>
     <w:p>
       <w:pPr>
@@ -8555,11 +8473,12 @@
         <w:rPr>
           <w:noProof/>
         </w:rPr>
+        <w:lastRenderedPageBreak/>
         <w:drawing>
-          <wp:inline distT="0" distB="0" distL="0" distR="0" wp14:anchorId="79DD0D60" wp14:editId="1F12B829">
+          <wp:inline distT="0" distB="0" distL="0" distR="0" wp14:anchorId="5E5C4397" wp14:editId="51F107A9">
             <wp:extent cx="5731510" cy="3565525"/>
             <wp:effectExtent l="0" t="0" r="2540" b="0"/>
-            <wp:docPr id="19" name="Picture 19"/>
+            <wp:docPr id="17" name="Picture 17"/>
             <wp:cNvGraphicFramePr>
               <a:graphicFrameLocks xmlns:a="http://schemas.openxmlformats.org/drawingml/2006/main" noChangeAspect="1"/>
             </wp:cNvGraphicFramePr>
@@ -8610,7 +8529,7 @@
         <w:rPr>
           <w:rFonts w:eastAsiaTheme="minorEastAsia"/>
         </w:rPr>
-        <w:t>But maintaining proper protocols of social distancing, quarantining etc. can lead to an apparent reduction in the rate of transmission.</w:t>
+        <w:t xml:space="preserve">We see that people visiting such places are more susceptible to catch covid as they are near other individuals who might be infected.  </w:t>
       </w:r>
     </w:p>
     <w:p>
@@ -8623,12 +8542,11 @@
         <w:rPr>
           <w:noProof/>
         </w:rPr>
-        <w:lastRenderedPageBreak/>
         <w:drawing>
-          <wp:inline distT="0" distB="0" distL="0" distR="0" wp14:anchorId="71483C55" wp14:editId="015FFA53">
+          <wp:inline distT="0" distB="0" distL="0" distR="0" wp14:anchorId="79DD0D60" wp14:editId="1F12B829">
             <wp:extent cx="5731510" cy="3565525"/>
             <wp:effectExtent l="0" t="0" r="2540" b="0"/>
-            <wp:docPr id="18" name="Picture 18"/>
+            <wp:docPr id="19" name="Picture 19"/>
             <wp:cNvGraphicFramePr>
               <a:graphicFrameLocks xmlns:a="http://schemas.openxmlformats.org/drawingml/2006/main" noChangeAspect="1"/>
             </wp:cNvGraphicFramePr>
@@ -8670,20 +8588,177 @@
     </w:p>
     <w:p>
       <w:pPr>
+        <w:jc w:val="both"/>
+        <w:rPr>
+          <w:rFonts w:eastAsiaTheme="minorEastAsia"/>
+        </w:rPr>
+      </w:pPr>
+      <w:r>
+        <w:rPr>
+          <w:rFonts w:eastAsiaTheme="minorEastAsia"/>
+        </w:rPr>
+        <w:t>But maintaining proper protocols of social distancing, quarantining etc. can lead to an apparent reduction in the rate of transmission.</w:t>
+      </w:r>
+    </w:p>
+    <w:p>
+      <w:pPr>
+        <w:rPr>
+          <w:rFonts w:eastAsiaTheme="minorEastAsia"/>
+        </w:rPr>
+      </w:pPr>
+      <w:r>
+        <w:rPr>
+          <w:noProof/>
+        </w:rPr>
+        <w:lastRenderedPageBreak/>
+        <w:drawing>
+          <wp:inline distT="0" distB="0" distL="0" distR="0" wp14:anchorId="71483C55" wp14:editId="015FFA53">
+            <wp:extent cx="5731510" cy="3565525"/>
+            <wp:effectExtent l="0" t="0" r="2540" b="0"/>
+            <wp:docPr id="18" name="Picture 18"/>
+            <wp:cNvGraphicFramePr>
+              <a:graphicFrameLocks xmlns:a="http://schemas.openxmlformats.org/drawingml/2006/main" noChangeAspect="1"/>
+            </wp:cNvGraphicFramePr>
+            <a:graphic xmlns:a="http://schemas.openxmlformats.org/drawingml/2006/main">
+              <a:graphicData uri="http://schemas.openxmlformats.org/drawingml/2006/picture">
+                <pic:pic xmlns:pic="http://schemas.openxmlformats.org/drawingml/2006/picture">
+                  <pic:nvPicPr>
+                    <pic:cNvPr id="1" name=""/>
+                    <pic:cNvPicPr/>
+                  </pic:nvPicPr>
+                  <pic:blipFill>
+                    <a:blip r:embed="rId23"/>
+                    <a:stretch>
+                      <a:fillRect/>
+                    </a:stretch>
+                  </pic:blipFill>
+                  <pic:spPr>
+                    <a:xfrm>
+                      <a:off x="0" y="0"/>
+                      <a:ext cx="5731510" cy="3565525"/>
+                    </a:xfrm>
+                    <a:prstGeom prst="rect">
+                      <a:avLst/>
+                    </a:prstGeom>
+                  </pic:spPr>
+                </pic:pic>
+              </a:graphicData>
+            </a:graphic>
+          </wp:inline>
+        </w:drawing>
+      </w:r>
+    </w:p>
+    <w:p>
+      <w:pPr>
+        <w:rPr>
+          <w:rFonts w:eastAsiaTheme="minorEastAsia"/>
+        </w:rPr>
+      </w:pPr>
+    </w:p>
+    <w:p>
+      <w:pPr>
         <w:pStyle w:val="Heading2"/>
-        <w:jc w:val="both"/>
-        <w:rPr>
+        <w:rPr>
+          <w:rFonts w:eastAsiaTheme="minorEastAsia"/>
+        </w:rPr>
+      </w:pPr>
+      <w:bookmarkStart w:id="20" w:name="_Toc69838246"/>
+      <w:r>
+        <w:rPr>
+          <w:rFonts w:eastAsiaTheme="minorEastAsia"/>
           <w:color w:val="C00000"/>
         </w:rPr>
-      </w:pPr>
-      <w:bookmarkStart w:id="20" w:name="_Toc69833900"/>
-      <w:r>
+        <w:t>Community Transmission</w:t>
+      </w:r>
+      <w:bookmarkEnd w:id="20"/>
+    </w:p>
+    <w:p>
+      <w:pPr>
+        <w:jc w:val="both"/>
+        <w:rPr>
+          <w:rFonts w:eastAsiaTheme="minorEastAsia"/>
+        </w:rPr>
+      </w:pPr>
+      <w:r>
+        <w:rPr>
+          <w:rFonts w:eastAsiaTheme="minorEastAsia"/>
+        </w:rPr>
+        <w:t xml:space="preserve">We have demonstrated another scenario where travel between communities tends to increase the case load in all communities. For this we have 4 different communities and people can travel between them. We notice that if people can travel, the virus tends to spread on to  other communities as well. </w:t>
+      </w:r>
+    </w:p>
+    <w:p>
+      <w:pPr>
+        <w:jc w:val="both"/>
+        <w:rPr>
+          <w:rFonts w:eastAsiaTheme="minorEastAsia"/>
+        </w:rPr>
+      </w:pPr>
+    </w:p>
+    <w:p>
+      <w:pPr>
+        <w:jc w:val="both"/>
+        <w:rPr>
+          <w:rFonts w:eastAsiaTheme="minorEastAsia"/>
+        </w:rPr>
+      </w:pPr>
+      <w:r>
+        <w:rPr>
+          <w:noProof/>
+        </w:rPr>
+        <w:drawing>
+          <wp:inline distT="0" distB="0" distL="0" distR="0" wp14:anchorId="44D43914" wp14:editId="50C02156">
+            <wp:extent cx="5731510" cy="3565525"/>
+            <wp:effectExtent l="0" t="0" r="2540" b="0"/>
+            <wp:docPr id="8" name="Picture 8"/>
+            <wp:cNvGraphicFramePr>
+              <a:graphicFrameLocks xmlns:a="http://schemas.openxmlformats.org/drawingml/2006/main" noChangeAspect="1"/>
+            </wp:cNvGraphicFramePr>
+            <a:graphic xmlns:a="http://schemas.openxmlformats.org/drawingml/2006/main">
+              <a:graphicData uri="http://schemas.openxmlformats.org/drawingml/2006/picture">
+                <pic:pic xmlns:pic="http://schemas.openxmlformats.org/drawingml/2006/picture">
+                  <pic:nvPicPr>
+                    <pic:cNvPr id="1" name=""/>
+                    <pic:cNvPicPr/>
+                  </pic:nvPicPr>
+                  <pic:blipFill>
+                    <a:blip r:embed="rId24"/>
+                    <a:stretch>
+                      <a:fillRect/>
+                    </a:stretch>
+                  </pic:blipFill>
+                  <pic:spPr>
+                    <a:xfrm>
+                      <a:off x="0" y="0"/>
+                      <a:ext cx="5731510" cy="3565525"/>
+                    </a:xfrm>
+                    <a:prstGeom prst="rect">
+                      <a:avLst/>
+                    </a:prstGeom>
+                  </pic:spPr>
+                </pic:pic>
+              </a:graphicData>
+            </a:graphic>
+          </wp:inline>
+        </w:drawing>
+      </w:r>
+    </w:p>
+    <w:p>
+      <w:pPr>
+        <w:pStyle w:val="Heading2"/>
+        <w:jc w:val="both"/>
         <w:rPr>
           <w:color w:val="C00000"/>
         </w:rPr>
+      </w:pPr>
+      <w:bookmarkStart w:id="21" w:name="_Toc69838247"/>
+      <w:r>
+        <w:rPr>
+          <w:color w:val="C00000"/>
+        </w:rPr>
+        <w:lastRenderedPageBreak/>
         <w:t>Conclusion</w:t>
       </w:r>
-      <w:bookmarkEnd w:id="20"/>
+      <w:bookmarkEnd w:id="21"/>
       <w:r>
         <w:rPr>
           <w:color w:val="C00000"/>
@@ -8710,24 +8785,232 @@
         </w:rPr>
         <w:t xml:space="preserve">our simulation seems to suggest that reduction in the effective reproduction value is only possible if we follow certain guidelines. To reduce effective transmission between the individuals we have demonstrated some valid measures and proven them both conceptually and mathematically. </w:t>
       </w:r>
-      <w:bookmarkStart w:id="21" w:name="_Toc69833901"/>
-    </w:p>
-    <w:p>
-      <w:pPr>
-        <w:jc w:val="both"/>
-        <w:rPr>
-          <w:rFonts w:eastAsiaTheme="minorEastAsia"/>
-        </w:rPr>
-      </w:pPr>
-      <w:r>
-        <w:rPr>
-          <w:b/>
-          <w:bCs/>
-          <w:color w:val="CC3300"/>
-        </w:rPr>
+    </w:p>
+    <w:p>
+      <w:pPr>
+        <w:jc w:val="both"/>
+        <w:rPr>
+          <w:rFonts w:eastAsiaTheme="minorEastAsia"/>
+        </w:rPr>
+      </w:pPr>
+    </w:p>
+    <w:p>
+      <w:pPr>
+        <w:jc w:val="both"/>
+        <w:rPr>
+          <w:rFonts w:eastAsiaTheme="minorEastAsia"/>
+        </w:rPr>
+      </w:pPr>
+    </w:p>
+    <w:p>
+      <w:pPr>
+        <w:jc w:val="both"/>
+        <w:rPr>
+          <w:rFonts w:eastAsiaTheme="minorEastAsia"/>
+        </w:rPr>
+      </w:pPr>
+    </w:p>
+    <w:p>
+      <w:pPr>
+        <w:jc w:val="both"/>
+        <w:rPr>
+          <w:rFonts w:eastAsiaTheme="minorEastAsia"/>
+        </w:rPr>
+      </w:pPr>
+    </w:p>
+    <w:p>
+      <w:pPr>
+        <w:jc w:val="both"/>
+        <w:rPr>
+          <w:rFonts w:eastAsiaTheme="minorEastAsia"/>
+        </w:rPr>
+      </w:pPr>
+    </w:p>
+    <w:p>
+      <w:pPr>
+        <w:jc w:val="both"/>
+        <w:rPr>
+          <w:rFonts w:eastAsiaTheme="minorEastAsia"/>
+        </w:rPr>
+      </w:pPr>
+    </w:p>
+    <w:p>
+      <w:pPr>
+        <w:jc w:val="both"/>
+        <w:rPr>
+          <w:rFonts w:eastAsiaTheme="minorEastAsia"/>
+        </w:rPr>
+      </w:pPr>
+    </w:p>
+    <w:p>
+      <w:pPr>
+        <w:jc w:val="both"/>
+        <w:rPr>
+          <w:rFonts w:eastAsiaTheme="minorEastAsia"/>
+        </w:rPr>
+      </w:pPr>
+    </w:p>
+    <w:p>
+      <w:pPr>
+        <w:jc w:val="both"/>
+        <w:rPr>
+          <w:rFonts w:eastAsiaTheme="minorEastAsia"/>
+        </w:rPr>
+      </w:pPr>
+    </w:p>
+    <w:p>
+      <w:pPr>
+        <w:jc w:val="both"/>
+        <w:rPr>
+          <w:rFonts w:eastAsiaTheme="minorEastAsia"/>
+        </w:rPr>
+      </w:pPr>
+    </w:p>
+    <w:p>
+      <w:pPr>
+        <w:jc w:val="both"/>
+        <w:rPr>
+          <w:rFonts w:eastAsiaTheme="minorEastAsia"/>
+        </w:rPr>
+      </w:pPr>
+    </w:p>
+    <w:p>
+      <w:pPr>
+        <w:jc w:val="both"/>
+        <w:rPr>
+          <w:rFonts w:eastAsiaTheme="minorEastAsia"/>
+        </w:rPr>
+      </w:pPr>
+    </w:p>
+    <w:p>
+      <w:pPr>
+        <w:jc w:val="both"/>
+        <w:rPr>
+          <w:rFonts w:eastAsiaTheme="minorEastAsia"/>
+        </w:rPr>
+      </w:pPr>
+    </w:p>
+    <w:p>
+      <w:pPr>
+        <w:jc w:val="both"/>
+        <w:rPr>
+          <w:rFonts w:eastAsiaTheme="minorEastAsia"/>
+        </w:rPr>
+      </w:pPr>
+    </w:p>
+    <w:p>
+      <w:pPr>
+        <w:jc w:val="both"/>
+        <w:rPr>
+          <w:rFonts w:eastAsiaTheme="minorEastAsia"/>
+        </w:rPr>
+      </w:pPr>
+    </w:p>
+    <w:p>
+      <w:pPr>
+        <w:jc w:val="both"/>
+        <w:rPr>
+          <w:rFonts w:eastAsiaTheme="minorEastAsia"/>
+        </w:rPr>
+      </w:pPr>
+    </w:p>
+    <w:p>
+      <w:pPr>
+        <w:jc w:val="both"/>
+        <w:rPr>
+          <w:rFonts w:eastAsiaTheme="minorEastAsia"/>
+        </w:rPr>
+      </w:pPr>
+    </w:p>
+    <w:p>
+      <w:pPr>
+        <w:jc w:val="both"/>
+        <w:rPr>
+          <w:rFonts w:eastAsiaTheme="minorEastAsia"/>
+        </w:rPr>
+      </w:pPr>
+    </w:p>
+    <w:p>
+      <w:pPr>
+        <w:jc w:val="both"/>
+        <w:rPr>
+          <w:rFonts w:eastAsiaTheme="minorEastAsia"/>
+        </w:rPr>
+      </w:pPr>
+    </w:p>
+    <w:p>
+      <w:pPr>
+        <w:jc w:val="both"/>
+        <w:rPr>
+          <w:rFonts w:eastAsiaTheme="minorEastAsia"/>
+        </w:rPr>
+      </w:pPr>
+    </w:p>
+    <w:p>
+      <w:pPr>
+        <w:jc w:val="both"/>
+        <w:rPr>
+          <w:rFonts w:eastAsiaTheme="minorEastAsia"/>
+        </w:rPr>
+      </w:pPr>
+    </w:p>
+    <w:p>
+      <w:pPr>
+        <w:jc w:val="both"/>
+        <w:rPr>
+          <w:rFonts w:eastAsiaTheme="minorEastAsia"/>
+        </w:rPr>
+      </w:pPr>
+    </w:p>
+    <w:p>
+      <w:pPr>
+        <w:jc w:val="both"/>
+        <w:rPr>
+          <w:rFonts w:eastAsiaTheme="minorEastAsia"/>
+        </w:rPr>
+      </w:pPr>
+    </w:p>
+    <w:p>
+      <w:pPr>
+        <w:jc w:val="both"/>
+        <w:rPr>
+          <w:rFonts w:eastAsiaTheme="minorEastAsia"/>
+        </w:rPr>
+      </w:pPr>
+    </w:p>
+    <w:p>
+      <w:pPr>
+        <w:jc w:val="both"/>
+        <w:rPr>
+          <w:rFonts w:eastAsiaTheme="minorEastAsia"/>
+        </w:rPr>
+      </w:pPr>
+    </w:p>
+    <w:p>
+      <w:pPr>
+        <w:jc w:val="both"/>
+        <w:rPr>
+          <w:rFonts w:eastAsiaTheme="minorEastAsia"/>
+        </w:rPr>
+      </w:pPr>
+    </w:p>
+    <w:p>
+      <w:pPr>
+        <w:pStyle w:val="Heading1"/>
+        <w:rPr>
+          <w:rFonts w:eastAsiaTheme="minorEastAsia"/>
+          <w:color w:val="C00000"/>
+        </w:rPr>
+      </w:pPr>
+      <w:bookmarkStart w:id="22" w:name="_Toc69838248"/>
+      <w:r>
+        <w:rPr>
+          <w:color w:val="C00000"/>
+        </w:rPr>
+        <w:lastRenderedPageBreak/>
         <w:t>Unit Tests</w:t>
       </w:r>
-      <w:bookmarkEnd w:id="21"/>
+      <w:bookmarkEnd w:id="22"/>
     </w:p>
     <w:p>
       <w:pPr>
@@ -8742,6 +9025,9 @@
         <w:jc w:val="both"/>
       </w:pPr>
       <w:r>
+        <w:rPr>
+          <w:noProof/>
+        </w:rPr>
         <w:drawing>
           <wp:inline distT="0" distB="0" distL="0" distR="0" wp14:anchorId="19236C72" wp14:editId="2C1672AE">
             <wp:extent cx="5731510" cy="3243943"/>
@@ -8758,7 +9044,7 @@
                     <pic:cNvPicPr/>
                   </pic:nvPicPr>
                   <pic:blipFill>
-                    <a:blip r:embed="rId23"/>
+                    <a:blip r:embed="rId25"/>
                     <a:stretch>
                       <a:fillRect/>
                     </a:stretch>
@@ -8787,7 +9073,6 @@
         <w:rPr>
           <w:noProof/>
         </w:rPr>
-        <w:lastRenderedPageBreak/>
         <w:drawing>
           <wp:inline distT="0" distB="0" distL="0" distR="0" wp14:anchorId="339633D8" wp14:editId="21B40ED5">
             <wp:extent cx="5730094" cy="2815772"/>
@@ -8804,7 +9089,7 @@
                     <pic:cNvPicPr/>
                   </pic:nvPicPr>
                   <pic:blipFill>
-                    <a:blip r:embed="rId24">
+                    <a:blip r:embed="rId26">
                       <a:extLst>
                         <a:ext uri="{28A0092B-C50C-407E-A947-70E740481C1C}">
                           <a14:useLocalDpi xmlns:a14="http://schemas.microsoft.com/office/drawing/2010/main" val="0"/>
@@ -8838,6 +9123,31 @@
     </w:p>
     <w:p>
       <w:pPr>
+        <w:jc w:val="both"/>
+      </w:pPr>
+    </w:p>
+    <w:p>
+      <w:pPr>
+        <w:jc w:val="both"/>
+      </w:pPr>
+    </w:p>
+    <w:p>
+      <w:pPr>
+        <w:jc w:val="both"/>
+      </w:pPr>
+    </w:p>
+    <w:p>
+      <w:pPr>
+        <w:jc w:val="both"/>
+      </w:pPr>
+    </w:p>
+    <w:p>
+      <w:pPr>
+        <w:jc w:val="both"/>
+      </w:pPr>
+    </w:p>
+    <w:p>
+      <w:pPr>
         <w:pStyle w:val="Heading1"/>
         <w:rPr>
           <w:b/>
@@ -8845,16 +9155,17 @@
           <w:color w:val="CC3300"/>
         </w:rPr>
       </w:pPr>
-      <w:bookmarkStart w:id="22" w:name="_Toc69833902"/>
+      <w:bookmarkStart w:id="23" w:name="_Toc69838249"/>
       <w:r>
         <w:rPr>
           <w:b/>
           <w:bCs/>
           <w:color w:val="CC3300"/>
         </w:rPr>
+        <w:lastRenderedPageBreak/>
         <w:t>Appendix – A – References</w:t>
       </w:r>
-      <w:bookmarkEnd w:id="22"/>
+      <w:bookmarkEnd w:id="23"/>
     </w:p>
     <w:tbl>
       <w:tblPr>
@@ -8920,23 +9231,9 @@
             <w:tcW w:w="2405" w:type="dxa"/>
           </w:tcPr>
           <w:p>
-            <w:pPr>
-              <w:pStyle w:val="Heading1"/>
-              <w:shd w:val="clear" w:color="auto" w:fill="FFFFFF"/>
-              <w:spacing w:before="0" w:after="135" w:line="405" w:lineRule="atLeast"/>
-              <w:outlineLvl w:val="0"/>
-            </w:pPr>
-            <w:bookmarkStart w:id="23" w:name="_Toc69833903"/>
-            <w:r>
-              <w:rPr>
-                <w:rFonts w:asciiTheme="minorHAnsi" w:hAnsiTheme="minorHAnsi" w:cstheme="minorHAnsi"/>
-                <w:color w:val="202020"/>
-                <w:sz w:val="22"/>
-                <w:szCs w:val="22"/>
-              </w:rPr>
+            <w:r>
               <w:t>Mask or no mask for COVID-19</w:t>
             </w:r>
-            <w:bookmarkEnd w:id="23"/>
           </w:p>
         </w:tc>
         <w:tc>
@@ -9049,7 +9346,7 @@
           <w:color w:val="CC3300"/>
         </w:rPr>
       </w:pPr>
-      <w:bookmarkStart w:id="24" w:name="_Toc69833904"/>
+      <w:bookmarkStart w:id="24" w:name="_Toc69838250"/>
       <w:r>
         <w:rPr>
           <w:b/>
@@ -9257,8 +9554,8 @@
     </w:p>
     <w:p/>
     <w:sectPr>
-      <w:headerReference w:type="default" r:id="rId25"/>
-      <w:footerReference w:type="default" r:id="rId26"/>
+      <w:headerReference w:type="default" r:id="rId27"/>
+      <w:footerReference w:type="default" r:id="rId28"/>
       <w:pgSz w:w="11906" w:h="16838"/>
       <w:pgMar w:top="1440" w:right="1440" w:bottom="1440" w:left="1440" w:header="57" w:footer="708" w:gutter="0"/>
       <w:cols w:space="708"/>
@@ -9270,7 +9567,7 @@
 </file>
 
 <file path=word/endnotes.xml><?xml version="1.0" encoding="utf-8"?>
-<w:endnotes xmlns:wpc="http://schemas.microsoft.com/office/word/2010/wordprocessingCanvas" xmlns:cx="http://schemas.microsoft.com/office/drawing/2014/chartex" xmlns:cx1="http://schemas.microsoft.com/office/drawing/2015/9/8/chartex" xmlns:cx2="http://schemas.microsoft.com/office/drawing/2015/10/21/chartex" xmlns:cx3="http://schemas.microsoft.com/office/drawing/2016/5/9/chartex" xmlns:cx4="http://schemas.microsoft.com/office/drawing/2016/5/10/chartex" xmlns:cx5="http://schemas.microsoft.com/office/drawing/2016/5/11/chartex" xmlns:cx6="http://schemas.microsoft.com/office/drawing/2016/5/12/chartex" xmlns:cx7="http://schemas.microsoft.com/office/drawing/2016/5/13/chartex" xmlns:cx8="http://schemas.microsoft.com/office/drawing/2016/5/14/chartex" xmlns:mc="http://schemas.openxmlformats.org/markup-compatibility/2006" xmlns:aink="http://schemas.microsoft.com/office/drawing/2016/ink" xmlns:am3d="http://schemas.microsoft.com/office/drawing/2017/model3d" xmlns:o="urn:schemas-microsoft-com:office:office" xmlns:r="http://schemas.openxmlformats.org/officeDocument/2006/relationships" xmlns:m="http://schemas.openxmlformats.org/officeDocument/2006/math" xmlns:v="urn:schemas-microsoft-com:vml" xmlns:wp14="http://schemas.microsoft.com/office/word/2010/wordprocessingDrawing" xmlns:wp="http://schemas.openxmlformats.org/drawingml/2006/wordprocessingDrawing" xmlns:w10="urn:schemas-microsoft-com:office:word" xmlns:w="http://schemas.openxmlformats.org/wordprocessingml/2006/main" xmlns:w14="http://schemas.microsoft.com/office/word/2010/wordml" xmlns:w15="http://schemas.microsoft.com/office/word/2012/wordml" xmlns:w16cex="http://schemas.microsoft.com/office/word/2018/wordml/cex" xmlns:w16cid="http://schemas.microsoft.com/office/word/2016/wordml/cid" xmlns:w16="http://schemas.microsoft.com/office/word/2018/wordml" xmlns:w16se="http://schemas.microsoft.com/office/word/2015/wordml/symex" xmlns:wpg="http://schemas.microsoft.com/office/word/2010/wordprocessingGroup" xmlns:wpi="http://schemas.microsoft.com/office/word/2010/wordprocessingInk" xmlns:wne="http://schemas.microsoft.com/office/word/2006/wordml" xmlns:wps="http://schemas.microsoft.com/office/word/2010/wordprocessingShape" mc:Ignorable="w14 w15 w16se w16cid w16 w16cex wp14">
+<w:endnotes xmlns:wpc="http://schemas.microsoft.com/office/word/2010/wordprocessingCanvas" xmlns:cx="http://schemas.microsoft.com/office/drawing/2014/chartex" xmlns:cx1="http://schemas.microsoft.com/office/drawing/2015/9/8/chartex" xmlns:cx2="http://schemas.microsoft.com/office/drawing/2015/10/21/chartex" xmlns:cx3="http://schemas.microsoft.com/office/drawing/2016/5/9/chartex" xmlns:cx4="http://schemas.microsoft.com/office/drawing/2016/5/10/chartex" xmlns:cx5="http://schemas.microsoft.com/office/drawing/2016/5/11/chartex" xmlns:cx6="http://schemas.microsoft.com/office/drawing/2016/5/12/chartex" xmlns:cx7="http://schemas.microsoft.com/office/drawing/2016/5/13/chartex" xmlns:cx8="http://schemas.microsoft.com/office/drawing/2016/5/14/chartex" xmlns:mc="http://schemas.openxmlformats.org/markup-compatibility/2006" xmlns:aink="http://schemas.microsoft.com/office/drawing/2016/ink" xmlns:am3d="http://schemas.microsoft.com/office/drawing/2017/model3d" xmlns:o="urn:schemas-microsoft-com:office:office" xmlns:r="http://schemas.openxmlformats.org/officeDocument/2006/relationships" xmlns:m="http://schemas.openxmlformats.org/officeDocument/2006/math" xmlns:v="urn:schemas-microsoft-com:vml" xmlns:wp14="http://schemas.microsoft.com/office/word/2010/wordprocessingDrawing" xmlns:wp="http://schemas.openxmlformats.org/drawingml/2006/wordprocessingDrawing" xmlns:w10="urn:schemas-microsoft-com:office:word" xmlns:w="http://schemas.openxmlformats.org/wordprocessingml/2006/main" xmlns:w14="http://schemas.microsoft.com/office/word/2010/wordml" xmlns:w15="http://schemas.microsoft.com/office/word/2012/wordml" xmlns:w16cex="http://schemas.microsoft.com/office/word/2018/wordml/cex" xmlns:w16cid="http://schemas.microsoft.com/office/word/2016/wordml/cid" xmlns:w16="http://schemas.microsoft.com/office/word/2018/wordml" xmlns:w16sdtdh="http://schemas.microsoft.com/office/word/2020/wordml/sdtdatahash" xmlns:w16se="http://schemas.microsoft.com/office/word/2015/wordml/symex" xmlns:wpg="http://schemas.microsoft.com/office/word/2010/wordprocessingGroup" xmlns:wpi="http://schemas.microsoft.com/office/word/2010/wordprocessingInk" xmlns:wne="http://schemas.microsoft.com/office/word/2006/wordml" xmlns:wps="http://schemas.microsoft.com/office/word/2010/wordprocessingShape" mc:Ignorable="w14 w15 w16se w16cid w16 w16cex w16sdtdh wp14">
   <w:endnote w:type="separator" w:id="-1">
     <w:p>
       <w:pPr>
@@ -9295,7 +9592,7 @@
 </file>
 
 <file path=word/footer1.xml><?xml version="1.0" encoding="utf-8"?>
-<w:ftr xmlns:wpc="http://schemas.microsoft.com/office/word/2010/wordprocessingCanvas" xmlns:cx="http://schemas.microsoft.com/office/drawing/2014/chartex" xmlns:cx1="http://schemas.microsoft.com/office/drawing/2015/9/8/chartex" xmlns:cx2="http://schemas.microsoft.com/office/drawing/2015/10/21/chartex" xmlns:cx3="http://schemas.microsoft.com/office/drawing/2016/5/9/chartex" xmlns:cx4="http://schemas.microsoft.com/office/drawing/2016/5/10/chartex" xmlns:cx5="http://schemas.microsoft.com/office/drawing/2016/5/11/chartex" xmlns:cx6="http://schemas.microsoft.com/office/drawing/2016/5/12/chartex" xmlns:cx7="http://schemas.microsoft.com/office/drawing/2016/5/13/chartex" xmlns:cx8="http://schemas.microsoft.com/office/drawing/2016/5/14/chartex" xmlns:mc="http://schemas.openxmlformats.org/markup-compatibility/2006" xmlns:aink="http://schemas.microsoft.com/office/drawing/2016/ink" xmlns:am3d="http://schemas.microsoft.com/office/drawing/2017/model3d" xmlns:o="urn:schemas-microsoft-com:office:office" xmlns:r="http://schemas.openxmlformats.org/officeDocument/2006/relationships" xmlns:m="http://schemas.openxmlformats.org/officeDocument/2006/math" xmlns:v="urn:schemas-microsoft-com:vml" xmlns:wp14="http://schemas.microsoft.com/office/word/2010/wordprocessingDrawing" xmlns:wp="http://schemas.openxmlformats.org/drawingml/2006/wordprocessingDrawing" xmlns:w10="urn:schemas-microsoft-com:office:word" xmlns:w="http://schemas.openxmlformats.org/wordprocessingml/2006/main" xmlns:w14="http://schemas.microsoft.com/office/word/2010/wordml" xmlns:w15="http://schemas.microsoft.com/office/word/2012/wordml" xmlns:w16cex="http://schemas.microsoft.com/office/word/2018/wordml/cex" xmlns:w16cid="http://schemas.microsoft.com/office/word/2016/wordml/cid" xmlns:w16="http://schemas.microsoft.com/office/word/2018/wordml" xmlns:w16se="http://schemas.microsoft.com/office/word/2015/wordml/symex" xmlns:wpg="http://schemas.microsoft.com/office/word/2010/wordprocessingGroup" xmlns:wpi="http://schemas.microsoft.com/office/word/2010/wordprocessingInk" xmlns:wne="http://schemas.microsoft.com/office/word/2006/wordml" xmlns:wps="http://schemas.microsoft.com/office/word/2010/wordprocessingShape" mc:Ignorable="w14 w15 w16se w16cid w16 w16cex wp14">
+<w:ftr xmlns:wpc="http://schemas.microsoft.com/office/word/2010/wordprocessingCanvas" xmlns:cx="http://schemas.microsoft.com/office/drawing/2014/chartex" xmlns:cx1="http://schemas.microsoft.com/office/drawing/2015/9/8/chartex" xmlns:cx2="http://schemas.microsoft.com/office/drawing/2015/10/21/chartex" xmlns:cx3="http://schemas.microsoft.com/office/drawing/2016/5/9/chartex" xmlns:cx4="http://schemas.microsoft.com/office/drawing/2016/5/10/chartex" xmlns:cx5="http://schemas.microsoft.com/office/drawing/2016/5/11/chartex" xmlns:cx6="http://schemas.microsoft.com/office/drawing/2016/5/12/chartex" xmlns:cx7="http://schemas.microsoft.com/office/drawing/2016/5/13/chartex" xmlns:cx8="http://schemas.microsoft.com/office/drawing/2016/5/14/chartex" xmlns:mc="http://schemas.openxmlformats.org/markup-compatibility/2006" xmlns:aink="http://schemas.microsoft.com/office/drawing/2016/ink" xmlns:am3d="http://schemas.microsoft.com/office/drawing/2017/model3d" xmlns:o="urn:schemas-microsoft-com:office:office" xmlns:r="http://schemas.openxmlformats.org/officeDocument/2006/relationships" xmlns:m="http://schemas.openxmlformats.org/officeDocument/2006/math" xmlns:v="urn:schemas-microsoft-com:vml" xmlns:wp14="http://schemas.microsoft.com/office/word/2010/wordprocessingDrawing" xmlns:wp="http://schemas.openxmlformats.org/drawingml/2006/wordprocessingDrawing" xmlns:w10="urn:schemas-microsoft-com:office:word" xmlns:w="http://schemas.openxmlformats.org/wordprocessingml/2006/main" xmlns:w14="http://schemas.microsoft.com/office/word/2010/wordml" xmlns:w15="http://schemas.microsoft.com/office/word/2012/wordml" xmlns:w16cex="http://schemas.microsoft.com/office/word/2018/wordml/cex" xmlns:w16cid="http://schemas.microsoft.com/office/word/2016/wordml/cid" xmlns:w16="http://schemas.microsoft.com/office/word/2018/wordml" xmlns:w16sdtdh="http://schemas.microsoft.com/office/word/2020/wordml/sdtdatahash" xmlns:w16se="http://schemas.microsoft.com/office/word/2015/wordml/symex" xmlns:wpg="http://schemas.microsoft.com/office/word/2010/wordprocessingGroup" xmlns:wpi="http://schemas.microsoft.com/office/word/2010/wordprocessingInk" xmlns:wne="http://schemas.microsoft.com/office/word/2006/wordml" xmlns:wps="http://schemas.microsoft.com/office/word/2010/wordprocessingShape" mc:Ignorable="w14 w15 w16se w16cid w16 w16cex w16sdtdh wp14">
   <w:p>
     <w:pPr>
       <w:pStyle w:val="Footer"/>
@@ -9351,7 +9648,7 @@
 </file>
 
 <file path=word/footnotes.xml><?xml version="1.0" encoding="utf-8"?>
-<w:footnotes xmlns:wpc="http://schemas.microsoft.com/office/word/2010/wordprocessingCanvas" xmlns:cx="http://schemas.microsoft.com/office/drawing/2014/chartex" xmlns:cx1="http://schemas.microsoft.com/office/drawing/2015/9/8/chartex" xmlns:cx2="http://schemas.microsoft.com/office/drawing/2015/10/21/chartex" xmlns:cx3="http://schemas.microsoft.com/office/drawing/2016/5/9/chartex" xmlns:cx4="http://schemas.microsoft.com/office/drawing/2016/5/10/chartex" xmlns:cx5="http://schemas.microsoft.com/office/drawing/2016/5/11/chartex" xmlns:cx6="http://schemas.microsoft.com/office/drawing/2016/5/12/chartex" xmlns:cx7="http://schemas.microsoft.com/office/drawing/2016/5/13/chartex" xmlns:cx8="http://schemas.microsoft.com/office/drawing/2016/5/14/chartex" xmlns:mc="http://schemas.openxmlformats.org/markup-compatibility/2006" xmlns:aink="http://schemas.microsoft.com/office/drawing/2016/ink" xmlns:am3d="http://schemas.microsoft.com/office/drawing/2017/model3d" xmlns:o="urn:schemas-microsoft-com:office:office" xmlns:r="http://schemas.openxmlformats.org/officeDocument/2006/relationships" xmlns:m="http://schemas.openxmlformats.org/officeDocument/2006/math" xmlns:v="urn:schemas-microsoft-com:vml" xmlns:wp14="http://schemas.microsoft.com/office/word/2010/wordprocessingDrawing" xmlns:wp="http://schemas.openxmlformats.org/drawingml/2006/wordprocessingDrawing" xmlns:w10="urn:schemas-microsoft-com:office:word" xmlns:w="http://schemas.openxmlformats.org/wordprocessingml/2006/main" xmlns:w14="http://schemas.microsoft.com/office/word/2010/wordml" xmlns:w15="http://schemas.microsoft.com/office/word/2012/wordml" xmlns:w16cex="http://schemas.microsoft.com/office/word/2018/wordml/cex" xmlns:w16cid="http://schemas.microsoft.com/office/word/2016/wordml/cid" xmlns:w16="http://schemas.microsoft.com/office/word/2018/wordml" xmlns:w16se="http://schemas.microsoft.com/office/word/2015/wordml/symex" xmlns:wpg="http://schemas.microsoft.com/office/word/2010/wordprocessingGroup" xmlns:wpi="http://schemas.microsoft.com/office/word/2010/wordprocessingInk" xmlns:wne="http://schemas.microsoft.com/office/word/2006/wordml" xmlns:wps="http://schemas.microsoft.com/office/word/2010/wordprocessingShape" mc:Ignorable="w14 w15 w16se w16cid w16 w16cex wp14">
+<w:footnotes xmlns:wpc="http://schemas.microsoft.com/office/word/2010/wordprocessingCanvas" xmlns:cx="http://schemas.microsoft.com/office/drawing/2014/chartex" xmlns:cx1="http://schemas.microsoft.com/office/drawing/2015/9/8/chartex" xmlns:cx2="http://schemas.microsoft.com/office/drawing/2015/10/21/chartex" xmlns:cx3="http://schemas.microsoft.com/office/drawing/2016/5/9/chartex" xmlns:cx4="http://schemas.microsoft.com/office/drawing/2016/5/10/chartex" xmlns:cx5="http://schemas.microsoft.com/office/drawing/2016/5/11/chartex" xmlns:cx6="http://schemas.microsoft.com/office/drawing/2016/5/12/chartex" xmlns:cx7="http://schemas.microsoft.com/office/drawing/2016/5/13/chartex" xmlns:cx8="http://schemas.microsoft.com/office/drawing/2016/5/14/chartex" xmlns:mc="http://schemas.openxmlformats.org/markup-compatibility/2006" xmlns:aink="http://schemas.microsoft.com/office/drawing/2016/ink" xmlns:am3d="http://schemas.microsoft.com/office/drawing/2017/model3d" xmlns:o="urn:schemas-microsoft-com:office:office" xmlns:r="http://schemas.openxmlformats.org/officeDocument/2006/relationships" xmlns:m="http://schemas.openxmlformats.org/officeDocument/2006/math" xmlns:v="urn:schemas-microsoft-com:vml" xmlns:wp14="http://schemas.microsoft.com/office/word/2010/wordprocessingDrawing" xmlns:wp="http://schemas.openxmlformats.org/drawingml/2006/wordprocessingDrawing" xmlns:w10="urn:schemas-microsoft-com:office:word" xmlns:w="http://schemas.openxmlformats.org/wordprocessingml/2006/main" xmlns:w14="http://schemas.microsoft.com/office/word/2010/wordml" xmlns:w15="http://schemas.microsoft.com/office/word/2012/wordml" xmlns:w16cex="http://schemas.microsoft.com/office/word/2018/wordml/cex" xmlns:w16cid="http://schemas.microsoft.com/office/word/2016/wordml/cid" xmlns:w16="http://schemas.microsoft.com/office/word/2018/wordml" xmlns:w16sdtdh="http://schemas.microsoft.com/office/word/2020/wordml/sdtdatahash" xmlns:w16se="http://schemas.microsoft.com/office/word/2015/wordml/symex" xmlns:wpg="http://schemas.microsoft.com/office/word/2010/wordprocessingGroup" xmlns:wpi="http://schemas.microsoft.com/office/word/2010/wordprocessingInk" xmlns:wne="http://schemas.microsoft.com/office/word/2006/wordml" xmlns:wps="http://schemas.microsoft.com/office/word/2010/wordprocessingShape" mc:Ignorable="w14 w15 w16se w16cid w16 w16cex w16sdtdh wp14">
   <w:footnote w:type="separator" w:id="-1">
     <w:p>
       <w:pPr>
@@ -9376,7 +9673,7 @@
 </file>
 
 <file path=word/header1.xml><?xml version="1.0" encoding="utf-8"?>
-<w:hdr xmlns:wpc="http://schemas.microsoft.com/office/word/2010/wordprocessingCanvas" xmlns:cx="http://schemas.microsoft.com/office/drawing/2014/chartex" xmlns:cx1="http://schemas.microsoft.com/office/drawing/2015/9/8/chartex" xmlns:cx2="http://schemas.microsoft.com/office/drawing/2015/10/21/chartex" xmlns:cx3="http://schemas.microsoft.com/office/drawing/2016/5/9/chartex" xmlns:cx4="http://schemas.microsoft.com/office/drawing/2016/5/10/chartex" xmlns:cx5="http://schemas.microsoft.com/office/drawing/2016/5/11/chartex" xmlns:cx6="http://schemas.microsoft.com/office/drawing/2016/5/12/chartex" xmlns:cx7="http://schemas.microsoft.com/office/drawing/2016/5/13/chartex" xmlns:cx8="http://schemas.microsoft.com/office/drawing/2016/5/14/chartex" xmlns:mc="http://schemas.openxmlformats.org/markup-compatibility/2006" xmlns:aink="http://schemas.microsoft.com/office/drawing/2016/ink" xmlns:am3d="http://schemas.microsoft.com/office/drawing/2017/model3d" xmlns:o="urn:schemas-microsoft-com:office:office" xmlns:r="http://schemas.openxmlformats.org/officeDocument/2006/relationships" xmlns:m="http://schemas.openxmlformats.org/officeDocument/2006/math" xmlns:v="urn:schemas-microsoft-com:vml" xmlns:wp14="http://schemas.microsoft.com/office/word/2010/wordprocessingDrawing" xmlns:wp="http://schemas.openxmlformats.org/drawingml/2006/wordprocessingDrawing" xmlns:w10="urn:schemas-microsoft-com:office:word" xmlns:w="http://schemas.openxmlformats.org/wordprocessingml/2006/main" xmlns:w14="http://schemas.microsoft.com/office/word/2010/wordml" xmlns:w15="http://schemas.microsoft.com/office/word/2012/wordml" xmlns:w16cex="http://schemas.microsoft.com/office/word/2018/wordml/cex" xmlns:w16cid="http://schemas.microsoft.com/office/word/2016/wordml/cid" xmlns:w16="http://schemas.microsoft.com/office/word/2018/wordml" xmlns:w16se="http://schemas.microsoft.com/office/word/2015/wordml/symex" xmlns:wpg="http://schemas.microsoft.com/office/word/2010/wordprocessingGroup" xmlns:wpi="http://schemas.microsoft.com/office/word/2010/wordprocessingInk" xmlns:wne="http://schemas.microsoft.com/office/word/2006/wordml" xmlns:wps="http://schemas.microsoft.com/office/word/2010/wordprocessingShape" mc:Ignorable="w14 w15 w16se w16cid w16 w16cex wp14">
+<w:hdr xmlns:wpc="http://schemas.microsoft.com/office/word/2010/wordprocessingCanvas" xmlns:cx="http://schemas.microsoft.com/office/drawing/2014/chartex" xmlns:cx1="http://schemas.microsoft.com/office/drawing/2015/9/8/chartex" xmlns:cx2="http://schemas.microsoft.com/office/drawing/2015/10/21/chartex" xmlns:cx3="http://schemas.microsoft.com/office/drawing/2016/5/9/chartex" xmlns:cx4="http://schemas.microsoft.com/office/drawing/2016/5/10/chartex" xmlns:cx5="http://schemas.microsoft.com/office/drawing/2016/5/11/chartex" xmlns:cx6="http://schemas.microsoft.com/office/drawing/2016/5/12/chartex" xmlns:cx7="http://schemas.microsoft.com/office/drawing/2016/5/13/chartex" xmlns:cx8="http://schemas.microsoft.com/office/drawing/2016/5/14/chartex" xmlns:mc="http://schemas.openxmlformats.org/markup-compatibility/2006" xmlns:aink="http://schemas.microsoft.com/office/drawing/2016/ink" xmlns:am3d="http://schemas.microsoft.com/office/drawing/2017/model3d" xmlns:o="urn:schemas-microsoft-com:office:office" xmlns:r="http://schemas.openxmlformats.org/officeDocument/2006/relationships" xmlns:m="http://schemas.openxmlformats.org/officeDocument/2006/math" xmlns:v="urn:schemas-microsoft-com:vml" xmlns:wp14="http://schemas.microsoft.com/office/word/2010/wordprocessingDrawing" xmlns:wp="http://schemas.openxmlformats.org/drawingml/2006/wordprocessingDrawing" xmlns:w10="urn:schemas-microsoft-com:office:word" xmlns:w="http://schemas.openxmlformats.org/wordprocessingml/2006/main" xmlns:w14="http://schemas.microsoft.com/office/word/2010/wordml" xmlns:w15="http://schemas.microsoft.com/office/word/2012/wordml" xmlns:w16cex="http://schemas.microsoft.com/office/word/2018/wordml/cex" xmlns:w16cid="http://schemas.microsoft.com/office/word/2016/wordml/cid" xmlns:w16="http://schemas.microsoft.com/office/word/2018/wordml" xmlns:w16sdtdh="http://schemas.microsoft.com/office/word/2020/wordml/sdtdatahash" xmlns:w16se="http://schemas.microsoft.com/office/word/2015/wordml/symex" xmlns:wpg="http://schemas.microsoft.com/office/word/2010/wordprocessingGroup" xmlns:wpi="http://schemas.microsoft.com/office/word/2010/wordprocessingInk" xmlns:wne="http://schemas.microsoft.com/office/word/2006/wordml" xmlns:wps="http://schemas.microsoft.com/office/word/2010/wordprocessingShape" mc:Ignorable="w14 w15 w16se w16cid w16 w16cex w16sdtdh wp14">
   <w:tbl>
     <w:tblPr>
       <w:tblStyle w:val="TableGrid"/>
@@ -9556,7 +9853,7 @@
 </file>
 
 <file path=word/numbering.xml><?xml version="1.0" encoding="utf-8"?>
-<w:numbering xmlns:wpc="http://schemas.microsoft.com/office/word/2010/wordprocessingCanvas" xmlns:cx="http://schemas.microsoft.com/office/drawing/2014/chartex" xmlns:cx1="http://schemas.microsoft.com/office/drawing/2015/9/8/chartex" xmlns:cx2="http://schemas.microsoft.com/office/drawing/2015/10/21/chartex" xmlns:cx3="http://schemas.microsoft.com/office/drawing/2016/5/9/chartex" xmlns:cx4="http://schemas.microsoft.com/office/drawing/2016/5/10/chartex" xmlns:cx5="http://schemas.microsoft.com/office/drawing/2016/5/11/chartex" xmlns:cx6="http://schemas.microsoft.com/office/drawing/2016/5/12/chartex" xmlns:cx7="http://schemas.microsoft.com/office/drawing/2016/5/13/chartex" xmlns:cx8="http://schemas.microsoft.com/office/drawing/2016/5/14/chartex" xmlns:mc="http://schemas.openxmlformats.org/markup-compatibility/2006" xmlns:aink="http://schemas.microsoft.com/office/drawing/2016/ink" xmlns:am3d="http://schemas.microsoft.com/office/drawing/2017/model3d" xmlns:o="urn:schemas-microsoft-com:office:office" xmlns:r="http://schemas.openxmlformats.org/officeDocument/2006/relationships" xmlns:m="http://schemas.openxmlformats.org/officeDocument/2006/math" xmlns:v="urn:schemas-microsoft-com:vml" xmlns:wp14="http://schemas.microsoft.com/office/word/2010/wordprocessingDrawing" xmlns:wp="http://schemas.openxmlformats.org/drawingml/2006/wordprocessingDrawing" xmlns:w10="urn:schemas-microsoft-com:office:word" xmlns:w="http://schemas.openxmlformats.org/wordprocessingml/2006/main" xmlns:w14="http://schemas.microsoft.com/office/word/2010/wordml" xmlns:w15="http://schemas.microsoft.com/office/word/2012/wordml" xmlns:w16cex="http://schemas.microsoft.com/office/word/2018/wordml/cex" xmlns:w16cid="http://schemas.microsoft.com/office/word/2016/wordml/cid" xmlns:w16="http://schemas.microsoft.com/office/word/2018/wordml" xmlns:w16se="http://schemas.microsoft.com/office/word/2015/wordml/symex" xmlns:wpg="http://schemas.microsoft.com/office/word/2010/wordprocessingGroup" xmlns:wpi="http://schemas.microsoft.com/office/word/2010/wordprocessingInk" xmlns:wne="http://schemas.microsoft.com/office/word/2006/wordml" xmlns:wps="http://schemas.microsoft.com/office/word/2010/wordprocessingShape" mc:Ignorable="w14 w15 w16se w16cid w16 w16cex wp14">
+<w:numbering xmlns:wpc="http://schemas.microsoft.com/office/word/2010/wordprocessingCanvas" xmlns:cx="http://schemas.microsoft.com/office/drawing/2014/chartex" xmlns:cx1="http://schemas.microsoft.com/office/drawing/2015/9/8/chartex" xmlns:cx2="http://schemas.microsoft.com/office/drawing/2015/10/21/chartex" xmlns:cx3="http://schemas.microsoft.com/office/drawing/2016/5/9/chartex" xmlns:cx4="http://schemas.microsoft.com/office/drawing/2016/5/10/chartex" xmlns:cx5="http://schemas.microsoft.com/office/drawing/2016/5/11/chartex" xmlns:cx6="http://schemas.microsoft.com/office/drawing/2016/5/12/chartex" xmlns:cx7="http://schemas.microsoft.com/office/drawing/2016/5/13/chartex" xmlns:cx8="http://schemas.microsoft.com/office/drawing/2016/5/14/chartex" xmlns:mc="http://schemas.openxmlformats.org/markup-compatibility/2006" xmlns:aink="http://schemas.microsoft.com/office/drawing/2016/ink" xmlns:am3d="http://schemas.microsoft.com/office/drawing/2017/model3d" xmlns:o="urn:schemas-microsoft-com:office:office" xmlns:r="http://schemas.openxmlformats.org/officeDocument/2006/relationships" xmlns:m="http://schemas.openxmlformats.org/officeDocument/2006/math" xmlns:v="urn:schemas-microsoft-com:vml" xmlns:wp14="http://schemas.microsoft.com/office/word/2010/wordprocessingDrawing" xmlns:wp="http://schemas.openxmlformats.org/drawingml/2006/wordprocessingDrawing" xmlns:w10="urn:schemas-microsoft-com:office:word" xmlns:w="http://schemas.openxmlformats.org/wordprocessingml/2006/main" xmlns:w14="http://schemas.microsoft.com/office/word/2010/wordml" xmlns:w15="http://schemas.microsoft.com/office/word/2012/wordml" xmlns:w16cex="http://schemas.microsoft.com/office/word/2018/wordml/cex" xmlns:w16cid="http://schemas.microsoft.com/office/word/2016/wordml/cid" xmlns:w16="http://schemas.microsoft.com/office/word/2018/wordml" xmlns:w16sdtdh="http://schemas.microsoft.com/office/word/2020/wordml/sdtdatahash" xmlns:w16se="http://schemas.microsoft.com/office/word/2015/wordml/symex" xmlns:wpg="http://schemas.microsoft.com/office/word/2010/wordprocessingGroup" xmlns:wpi="http://schemas.microsoft.com/office/word/2010/wordprocessingInk" xmlns:wne="http://schemas.microsoft.com/office/word/2006/wordml" xmlns:wps="http://schemas.microsoft.com/office/word/2010/wordprocessingShape" mc:Ignorable="w14 w15 w16se w16cid w16 w16cex w16sdtdh wp14">
   <w:abstractNum w:abstractNumId="0" w15:restartNumberingAfterBreak="0">
     <w:nsid w:val="080D059B"/>
     <w:multiLevelType w:val="hybridMultilevel"/>
@@ -10345,7 +10642,7 @@
 </file>
 
 <file path=word/styles.xml><?xml version="1.0" encoding="utf-8"?>
-<w:styles xmlns:mc="http://schemas.openxmlformats.org/markup-compatibility/2006" xmlns:r="http://schemas.openxmlformats.org/officeDocument/2006/relationships" xmlns:w="http://schemas.openxmlformats.org/wordprocessingml/2006/main" xmlns:w14="http://schemas.microsoft.com/office/word/2010/wordml" xmlns:w15="http://schemas.microsoft.com/office/word/2012/wordml" xmlns:w16cex="http://schemas.microsoft.com/office/word/2018/wordml/cex" xmlns:w16cid="http://schemas.microsoft.com/office/word/2016/wordml/cid" xmlns:w16="http://schemas.microsoft.com/office/word/2018/wordml" xmlns:w16se="http://schemas.microsoft.com/office/word/2015/wordml/symex" mc:Ignorable="w14 w15 w16se w16cid w16 w16cex">
+<w:styles xmlns:mc="http://schemas.openxmlformats.org/markup-compatibility/2006" xmlns:r="http://schemas.openxmlformats.org/officeDocument/2006/relationships" xmlns:w="http://schemas.openxmlformats.org/wordprocessingml/2006/main" xmlns:w14="http://schemas.microsoft.com/office/word/2010/wordml" xmlns:w15="http://schemas.microsoft.com/office/word/2012/wordml" xmlns:w16cex="http://schemas.microsoft.com/office/word/2018/wordml/cex" xmlns:w16cid="http://schemas.microsoft.com/office/word/2016/wordml/cid" xmlns:w16="http://schemas.microsoft.com/office/word/2018/wordml" xmlns:w16sdtdh="http://schemas.microsoft.com/office/word/2020/wordml/sdtdatahash" xmlns:w16se="http://schemas.microsoft.com/office/word/2015/wordml/symex" mc:Ignorable="w14 w15 w16se w16cid w16 w16cex w16sdtdh">
   <w:docDefaults>
     <w:rPrDefault>
       <w:rPr>
@@ -11139,7 +11436,7 @@
 </file>
 
 <file path=word/glossary/document.xml><?xml version="1.0" encoding="utf-8"?>
-<w:glossaryDocument xmlns:wpc="http://schemas.microsoft.com/office/word/2010/wordprocessingCanvas" xmlns:cx="http://schemas.microsoft.com/office/drawing/2014/chartex" xmlns:cx1="http://schemas.microsoft.com/office/drawing/2015/9/8/chartex" xmlns:cx2="http://schemas.microsoft.com/office/drawing/2015/10/21/chartex" xmlns:cx3="http://schemas.microsoft.com/office/drawing/2016/5/9/chartex" xmlns:cx4="http://schemas.microsoft.com/office/drawing/2016/5/10/chartex" xmlns:cx5="http://schemas.microsoft.com/office/drawing/2016/5/11/chartex" xmlns:cx6="http://schemas.microsoft.com/office/drawing/2016/5/12/chartex" xmlns:cx7="http://schemas.microsoft.com/office/drawing/2016/5/13/chartex" xmlns:cx8="http://schemas.microsoft.com/office/drawing/2016/5/14/chartex" xmlns:mc="http://schemas.openxmlformats.org/markup-compatibility/2006" xmlns:aink="http://schemas.microsoft.com/office/drawing/2016/ink" xmlns:am3d="http://schemas.microsoft.com/office/drawing/2017/model3d" xmlns:o="urn:schemas-microsoft-com:office:office" xmlns:r="http://schemas.openxmlformats.org/officeDocument/2006/relationships" xmlns:m="http://schemas.openxmlformats.org/officeDocument/2006/math" xmlns:v="urn:schemas-microsoft-com:vml" xmlns:wp14="http://schemas.microsoft.com/office/word/2010/wordprocessingDrawing" xmlns:wp="http://schemas.openxmlformats.org/drawingml/2006/wordprocessingDrawing" xmlns:w10="urn:schemas-microsoft-com:office:word" xmlns:w="http://schemas.openxmlformats.org/wordprocessingml/2006/main" xmlns:w14="http://schemas.microsoft.com/office/word/2010/wordml" xmlns:w15="http://schemas.microsoft.com/office/word/2012/wordml" xmlns:w16cex="http://schemas.microsoft.com/office/word/2018/wordml/cex" xmlns:w16cid="http://schemas.microsoft.com/office/word/2016/wordml/cid" xmlns:w16="http://schemas.microsoft.com/office/word/2018/wordml" xmlns:w16se="http://schemas.microsoft.com/office/word/2015/wordml/symex" xmlns:wpg="http://schemas.microsoft.com/office/word/2010/wordprocessingGroup" xmlns:wpi="http://schemas.microsoft.com/office/word/2010/wordprocessingInk" xmlns:wne="http://schemas.microsoft.com/office/word/2006/wordml" xmlns:wps="http://schemas.microsoft.com/office/word/2010/wordprocessingShape" mc:Ignorable="w14 w15 w16se w16cid w16 w16cex wp14">
+<w:glossaryDocument xmlns:wpc="http://schemas.microsoft.com/office/word/2010/wordprocessingCanvas" xmlns:cx="http://schemas.microsoft.com/office/drawing/2014/chartex" xmlns:cx1="http://schemas.microsoft.com/office/drawing/2015/9/8/chartex" xmlns:cx2="http://schemas.microsoft.com/office/drawing/2015/10/21/chartex" xmlns:cx3="http://schemas.microsoft.com/office/drawing/2016/5/9/chartex" xmlns:cx4="http://schemas.microsoft.com/office/drawing/2016/5/10/chartex" xmlns:cx5="http://schemas.microsoft.com/office/drawing/2016/5/11/chartex" xmlns:cx6="http://schemas.microsoft.com/office/drawing/2016/5/12/chartex" xmlns:cx7="http://schemas.microsoft.com/office/drawing/2016/5/13/chartex" xmlns:cx8="http://schemas.microsoft.com/office/drawing/2016/5/14/chartex" xmlns:mc="http://schemas.openxmlformats.org/markup-compatibility/2006" xmlns:aink="http://schemas.microsoft.com/office/drawing/2016/ink" xmlns:am3d="http://schemas.microsoft.com/office/drawing/2017/model3d" xmlns:o="urn:schemas-microsoft-com:office:office" xmlns:r="http://schemas.openxmlformats.org/officeDocument/2006/relationships" xmlns:m="http://schemas.openxmlformats.org/officeDocument/2006/math" xmlns:v="urn:schemas-microsoft-com:vml" xmlns:wp14="http://schemas.microsoft.com/office/word/2010/wordprocessingDrawing" xmlns:wp="http://schemas.openxmlformats.org/drawingml/2006/wordprocessingDrawing" xmlns:w10="urn:schemas-microsoft-com:office:word" xmlns:w="http://schemas.openxmlformats.org/wordprocessingml/2006/main" xmlns:w14="http://schemas.microsoft.com/office/word/2010/wordml" xmlns:w15="http://schemas.microsoft.com/office/word/2012/wordml" xmlns:w16cex="http://schemas.microsoft.com/office/word/2018/wordml/cex" xmlns:w16cid="http://schemas.microsoft.com/office/word/2016/wordml/cid" xmlns:w16="http://schemas.microsoft.com/office/word/2018/wordml" xmlns:w16sdtdh="http://schemas.microsoft.com/office/word/2020/wordml/sdtdatahash" xmlns:w16se="http://schemas.microsoft.com/office/word/2015/wordml/symex" xmlns:wpg="http://schemas.microsoft.com/office/word/2010/wordprocessingGroup" xmlns:wpi="http://schemas.microsoft.com/office/word/2010/wordprocessingInk" xmlns:wne="http://schemas.microsoft.com/office/word/2006/wordml" xmlns:wps="http://schemas.microsoft.com/office/word/2010/wordprocessingShape" mc:Ignorable="w14 w15 w16se w16cid w16 w16cex w16sdtdh wp14">
   <w:docParts>
     <w:docPart>
       <w:docPartPr>
@@ -11233,11 +11530,11 @@
 </file>
 
 <file path=word/glossary/fontTable.xml><?xml version="1.0" encoding="utf-8"?>
-<w:fonts xmlns:mc="http://schemas.openxmlformats.org/markup-compatibility/2006" xmlns:r="http://schemas.openxmlformats.org/officeDocument/2006/relationships" xmlns:w="http://schemas.openxmlformats.org/wordprocessingml/2006/main" xmlns:w14="http://schemas.microsoft.com/office/word/2010/wordml" xmlns:w15="http://schemas.microsoft.com/office/word/2012/wordml" xmlns:w16cex="http://schemas.microsoft.com/office/word/2018/wordml/cex" xmlns:w16cid="http://schemas.microsoft.com/office/word/2016/wordml/cid" xmlns:w16="http://schemas.microsoft.com/office/word/2018/wordml" xmlns:w16se="http://schemas.microsoft.com/office/word/2015/wordml/symex" mc:Ignorable="w14 w15 w16se w16cid w16 w16cex">
+<w:fonts xmlns:mc="http://schemas.openxmlformats.org/markup-compatibility/2006" xmlns:r="http://schemas.openxmlformats.org/officeDocument/2006/relationships" xmlns:w="http://schemas.openxmlformats.org/wordprocessingml/2006/main" xmlns:w14="http://schemas.microsoft.com/office/word/2010/wordml" xmlns:w15="http://schemas.microsoft.com/office/word/2012/wordml" xmlns:w16cex="http://schemas.microsoft.com/office/word/2018/wordml/cex" xmlns:w16cid="http://schemas.microsoft.com/office/word/2016/wordml/cid" xmlns:w16="http://schemas.microsoft.com/office/word/2018/wordml" xmlns:w16sdtdh="http://schemas.microsoft.com/office/word/2020/wordml/sdtdatahash" xmlns:w16se="http://schemas.microsoft.com/office/word/2015/wordml/symex" mc:Ignorable="w14 w15 w16se w16cid w16 w16cex w16sdtdh">
   <w:font w:name="Symbol">
     <w:panose1 w:val="05050102010706020507"/>
     <w:charset w:val="02"/>
-    <w:family w:val="decorative"/>
+    <w:family w:val="roman"/>
     <w:pitch w:val="variable"/>
     <w:sig w:usb0="00000000" w:usb1="10000000" w:usb2="00000000" w:usb3="00000000" w:csb0="80000000" w:csb1="00000000"/>
   </w:font>
@@ -11253,41 +11550,41 @@
     <w:charset w:val="00"/>
     <w:family w:val="modern"/>
     <w:pitch w:val="fixed"/>
-    <w:sig w:usb0="E0002AFF" w:usb1="C0007843" w:usb2="00000009" w:usb3="00000000" w:csb0="000001FF" w:csb1="00000000"/>
+    <w:sig w:usb0="E0002EFF" w:usb1="C0007843" w:usb2="00000009" w:usb3="00000000" w:csb0="000001FF" w:csb1="00000000"/>
   </w:font>
   <w:font w:name="Wingdings">
     <w:panose1 w:val="05000000000000000000"/>
-    <w:charset w:val="4D"/>
-    <w:family w:val="decorative"/>
+    <w:charset w:val="02"/>
+    <w:family w:val="auto"/>
     <w:pitch w:val="variable"/>
-    <w:sig w:usb0="00000003" w:usb1="00000000" w:usb2="00000000" w:usb3="00000000" w:csb0="80000001" w:csb1="00000000"/>
+    <w:sig w:usb0="00000000" w:usb1="10000000" w:usb2="00000000" w:usb3="00000000" w:csb0="80000000" w:csb1="00000000"/>
   </w:font>
   <w:font w:name="Calibri">
     <w:panose1 w:val="020F0502020204030204"/>
     <w:charset w:val="00"/>
     <w:family w:val="swiss"/>
     <w:pitch w:val="variable"/>
-    <w:sig w:usb0="E0002AFF" w:usb1="C000247B" w:usb2="00000009" w:usb3="00000000" w:csb0="000001FF" w:csb1="00000000"/>
+    <w:sig w:usb0="E4002EFF" w:usb1="C000247B" w:usb2="00000009" w:usb3="00000000" w:csb0="000001FF" w:csb1="00000000"/>
   </w:font>
   <w:font w:name="Calibri Light">
     <w:panose1 w:val="020F0302020204030204"/>
     <w:charset w:val="00"/>
     <w:family w:val="swiss"/>
     <w:pitch w:val="variable"/>
-    <w:sig w:usb0="E0002AFF" w:usb1="C000247B" w:usb2="00000009" w:usb3="00000000" w:csb0="000001FF" w:csb1="00000000"/>
+    <w:sig w:usb0="E4002EFF" w:usb1="C000247B" w:usb2="00000009" w:usb3="00000000" w:csb0="000001FF" w:csb1="00000000"/>
   </w:font>
   <w:font w:name="Cambria Math">
     <w:panose1 w:val="02040503050406030204"/>
     <w:charset w:val="00"/>
     <w:family w:val="roman"/>
     <w:pitch w:val="variable"/>
-    <w:sig w:usb0="E00002FF" w:usb1="420024FF" w:usb2="00000000" w:usb3="00000000" w:csb0="0000019F" w:csb1="00000000"/>
+    <w:sig w:usb0="E00006FF" w:usb1="420024FF" w:usb2="02000000" w:usb3="00000000" w:csb0="0000019F" w:csb1="00000000"/>
   </w:font>
 </w:fonts>
 </file>
 
 <file path=word/glossary/settings.xml><?xml version="1.0" encoding="utf-8"?>
-<w:settings xmlns:mc="http://schemas.openxmlformats.org/markup-compatibility/2006" xmlns:o="urn:schemas-microsoft-com:office:office" xmlns:r="http://schemas.openxmlformats.org/officeDocument/2006/relationships" xmlns:m="http://schemas.openxmlformats.org/officeDocument/2006/math" xmlns:v="urn:schemas-microsoft-com:vml" xmlns:w10="urn:schemas-microsoft-com:office:word" xmlns:w="http://schemas.openxmlformats.org/wordprocessingml/2006/main" xmlns:w14="http://schemas.microsoft.com/office/word/2010/wordml" xmlns:w15="http://schemas.microsoft.com/office/word/2012/wordml" xmlns:w16cex="http://schemas.microsoft.com/office/word/2018/wordml/cex" xmlns:w16cid="http://schemas.microsoft.com/office/word/2016/wordml/cid" xmlns:w16="http://schemas.microsoft.com/office/word/2018/wordml" xmlns:w16se="http://schemas.microsoft.com/office/word/2015/wordml/symex" xmlns:sl="http://schemas.openxmlformats.org/schemaLibrary/2006/main" mc:Ignorable="w14 w15 w16se w16cid w16 w16cex">
+<w:settings xmlns:mc="http://schemas.openxmlformats.org/markup-compatibility/2006" xmlns:o="urn:schemas-microsoft-com:office:office" xmlns:r="http://schemas.openxmlformats.org/officeDocument/2006/relationships" xmlns:m="http://schemas.openxmlformats.org/officeDocument/2006/math" xmlns:v="urn:schemas-microsoft-com:vml" xmlns:w10="urn:schemas-microsoft-com:office:word" xmlns:w="http://schemas.openxmlformats.org/wordprocessingml/2006/main" xmlns:w14="http://schemas.microsoft.com/office/word/2010/wordml" xmlns:w15="http://schemas.microsoft.com/office/word/2012/wordml" xmlns:w16cex="http://schemas.microsoft.com/office/word/2018/wordml/cex" xmlns:w16cid="http://schemas.microsoft.com/office/word/2016/wordml/cid" xmlns:w16="http://schemas.microsoft.com/office/word/2018/wordml" xmlns:w16sdtdh="http://schemas.microsoft.com/office/word/2020/wordml/sdtdatahash" xmlns:w16se="http://schemas.microsoft.com/office/word/2015/wordml/symex" xmlns:sl="http://schemas.openxmlformats.org/schemaLibrary/2006/main" mc:Ignorable="w14 w15 w16se w16cid w16 w16cex w16sdtdh">
   <w:view w:val="normal"/>
   <w:defaultTabStop w:val="720"/>
   <w:characterSpacingControl w:val="doNotCompress"/>
@@ -11303,6 +11600,7 @@
   <w:rsids>
     <w:rsidRoot w:val="00E80BA9"/>
     <w:rsid w:val="001C4DF9"/>
+    <w:rsid w:val="00256F38"/>
     <w:rsid w:val="009127A9"/>
     <w:rsid w:val="00A66FCA"/>
     <w:rsid w:val="00E80BA9"/>
@@ -11329,7 +11627,7 @@
 </file>
 
 <file path=word/glossary/styles.xml><?xml version="1.0" encoding="utf-8"?>
-<w:styles xmlns:mc="http://schemas.openxmlformats.org/markup-compatibility/2006" xmlns:r="http://schemas.openxmlformats.org/officeDocument/2006/relationships" xmlns:w="http://schemas.openxmlformats.org/wordprocessingml/2006/main" xmlns:w14="http://schemas.microsoft.com/office/word/2010/wordml" xmlns:w15="http://schemas.microsoft.com/office/word/2012/wordml" xmlns:w16cex="http://schemas.microsoft.com/office/word/2018/wordml/cex" xmlns:w16cid="http://schemas.microsoft.com/office/word/2016/wordml/cid" xmlns:w16="http://schemas.microsoft.com/office/word/2018/wordml" xmlns:w16se="http://schemas.microsoft.com/office/word/2015/wordml/symex" mc:Ignorable="w14 w15 w16se w16cid w16 w16cex">
+<w:styles xmlns:mc="http://schemas.openxmlformats.org/markup-compatibility/2006" xmlns:r="http://schemas.openxmlformats.org/officeDocument/2006/relationships" xmlns:w="http://schemas.openxmlformats.org/wordprocessingml/2006/main" xmlns:w14="http://schemas.microsoft.com/office/word/2010/wordml" xmlns:w15="http://schemas.microsoft.com/office/word/2012/wordml" xmlns:w16cex="http://schemas.microsoft.com/office/word/2018/wordml/cex" xmlns:w16cid="http://schemas.microsoft.com/office/word/2016/wordml/cid" xmlns:w16="http://schemas.microsoft.com/office/word/2018/wordml" xmlns:w16sdtdh="http://schemas.microsoft.com/office/word/2020/wordml/sdtdatahash" xmlns:w16se="http://schemas.microsoft.com/office/word/2015/wordml/symex" mc:Ignorable="w14 w15 w16se w16cid w16 w16cex w16sdtdh">
   <w:docDefaults>
     <w:rPrDefault>
       <w:rPr>
@@ -11780,7 +12078,7 @@
 </file>
 
 <file path=word/glossary/webSettings.xml><?xml version="1.0" encoding="utf-8"?>
-<w:webSettings xmlns:mc="http://schemas.openxmlformats.org/markup-compatibility/2006" xmlns:r="http://schemas.openxmlformats.org/officeDocument/2006/relationships" xmlns:w="http://schemas.openxmlformats.org/wordprocessingml/2006/main" xmlns:w14="http://schemas.microsoft.com/office/word/2010/wordml" xmlns:w15="http://schemas.microsoft.com/office/word/2012/wordml" xmlns:w16cex="http://schemas.microsoft.com/office/word/2018/wordml/cex" xmlns:w16cid="http://schemas.microsoft.com/office/word/2016/wordml/cid" xmlns:w16="http://schemas.microsoft.com/office/word/2018/wordml" xmlns:w16se="http://schemas.microsoft.com/office/word/2015/wordml/symex" mc:Ignorable="w14 w15 w16se w16cid w16 w16cex">
+<w:webSettings xmlns:mc="http://schemas.openxmlformats.org/markup-compatibility/2006" xmlns:r="http://schemas.openxmlformats.org/officeDocument/2006/relationships" xmlns:w="http://schemas.openxmlformats.org/wordprocessingml/2006/main" xmlns:w14="http://schemas.microsoft.com/office/word/2010/wordml" xmlns:w15="http://schemas.microsoft.com/office/word/2012/wordml" xmlns:w16cex="http://schemas.microsoft.com/office/word/2018/wordml/cex" xmlns:w16cid="http://schemas.microsoft.com/office/word/2016/wordml/cid" xmlns:w16="http://schemas.microsoft.com/office/word/2018/wordml" xmlns:w16sdtdh="http://schemas.microsoft.com/office/word/2020/wordml/sdtdatahash" xmlns:w16se="http://schemas.microsoft.com/office/word/2015/wordml/symex" mc:Ignorable="w14 w15 w16se w16cid w16 w16cex w16sdtdh">
   <w:optimizeForBrowser/>
   <w:allowPNG/>
 </w:webSettings>
@@ -12079,4 +12377,16 @@
     </a:ext>
   </a:extLst>
 </a:theme>
+</file>
+
+<file path=customXml/item1.xml><?xml version="1.0" encoding="utf-8"?>
+<b:Sources xmlns:b="http://schemas.openxmlformats.org/officeDocument/2006/bibliography" xmlns="http://schemas.openxmlformats.org/officeDocument/2006/bibliography" SelectedStyle="\APASixthEditionOfficeOnline.xsl" StyleName="APA" Version="6"/>
+</file>
+
+<file path=customXml/itemProps1.xml><?xml version="1.0" encoding="utf-8"?>
+<ds:datastoreItem xmlns:ds="http://schemas.openxmlformats.org/officeDocument/2006/customXml" ds:itemID="{BE6FA411-7D53-454C-9E37-66B8F7702C61}">
+  <ds:schemaRefs>
+    <ds:schemaRef ds:uri="http://schemas.openxmlformats.org/officeDocument/2006/bibliography"/>
+  </ds:schemaRefs>
+</ds:datastoreItem>
 </file>
</xml_diff>